<commit_message>
Limpiar sanciona mal cortado
</commit_message>
<xml_diff>
--- a/ordenanzas/1057.docx
+++ b/ordenanzas/1057.docx
@@ -1,6 +1,6 @@
 
 <file path=word/document.xml><?xml version="1.0" encoding="utf-8"?>
-<w:document xmlns:ve="http://schemas.openxmlformats.org/markup-compatibility/2006" xmlns:o="urn:schemas-microsoft-com:office:office" xmlns:r="http://schemas.openxmlformats.org/officeDocument/2006/relationships" xmlns:m="http://schemas.openxmlformats.org/officeDocument/2006/math" xmlns:v="urn:schemas-microsoft-com:vml" xmlns:wp="http://schemas.openxmlformats.org/drawingml/2006/wordprocessingDrawing" xmlns:w10="urn:schemas-microsoft-com:office:word" xmlns:w="http://schemas.openxmlformats.org/wordprocessingml/2006/main" xmlns:wne="http://schemas.microsoft.com/office/word/2006/wordml">
+<w:document xmlns:wpc="http://schemas.microsoft.com/office/word/2010/wordprocessingCanvas" xmlns:cx="http://schemas.microsoft.com/office/drawing/2014/chartex" xmlns:mc="http://schemas.openxmlformats.org/markup-compatibility/2006" xmlns:o="urn:schemas-microsoft-com:office:office" xmlns:r="http://schemas.openxmlformats.org/officeDocument/2006/relationships" xmlns:m="http://schemas.openxmlformats.org/officeDocument/2006/math" xmlns:v="urn:schemas-microsoft-com:vml" xmlns:wp14="http://schemas.microsoft.com/office/word/2010/wordprocessingDrawing" xmlns:wp="http://schemas.openxmlformats.org/drawingml/2006/wordprocessingDrawing" xmlns:w10="urn:schemas-microsoft-com:office:word" xmlns:w="http://schemas.openxmlformats.org/wordprocessingml/2006/main" xmlns:w14="http://schemas.microsoft.com/office/word/2010/wordml" xmlns:w15="http://schemas.microsoft.com/office/word/2012/wordml" xmlns:w16se="http://schemas.microsoft.com/office/word/2015/wordml/symex" xmlns:wpg="http://schemas.microsoft.com/office/word/2010/wordprocessingGroup" xmlns:wpi="http://schemas.microsoft.com/office/word/2010/wordprocessingInk" xmlns:wne="http://schemas.microsoft.com/office/word/2006/wordml" xmlns:wps="http://schemas.microsoft.com/office/word/2010/wordprocessingShape" mc:Ignorable="w14 w15 w16se wp14">
   <w:body>
     <w:p>
       <w:pPr>
@@ -17,7 +17,23 @@
           <w:rFonts w:ascii="Times New Roman" w:hAnsi="Times New Roman"/>
           <w:sz w:val="24"/>
         </w:rPr>
-        <w:t>Yerba Buena, 15 de Marzo de 2000</w:t>
+        <w:t xml:space="preserve">Yerba Buena, 15 de </w:t>
+      </w:r>
+      <w:proofErr w:type="gramStart"/>
+      <w:r>
+        <w:rPr>
+          <w:rFonts w:ascii="Times New Roman" w:hAnsi="Times New Roman"/>
+          <w:sz w:val="24"/>
+        </w:rPr>
+        <w:t>Marzo</w:t>
+      </w:r>
+      <w:proofErr w:type="gramEnd"/>
+      <w:r>
+        <w:rPr>
+          <w:rFonts w:ascii="Times New Roman" w:hAnsi="Times New Roman"/>
+          <w:sz w:val="24"/>
+        </w:rPr>
+        <w:t xml:space="preserve"> de 2000</w:t>
       </w:r>
     </w:p>
     <w:p>
@@ -31,13 +47,23 @@
           <w:sz w:val="24"/>
         </w:rPr>
       </w:pPr>
+      <w:proofErr w:type="gramStart"/>
       <w:r>
         <w:rPr>
           <w:rFonts w:ascii="Times New Roman" w:hAnsi="Times New Roman"/>
           <w:b/>
           <w:sz w:val="24"/>
         </w:rPr>
-        <w:t>ORDENANZA Nº 1057</w:t>
+        <w:t>ORDENANZA Nº</w:t>
+      </w:r>
+      <w:proofErr w:type="gramEnd"/>
+      <w:r>
+        <w:rPr>
+          <w:rFonts w:ascii="Times New Roman" w:hAnsi="Times New Roman"/>
+          <w:b/>
+          <w:sz w:val="24"/>
+        </w:rPr>
+        <w:t xml:space="preserve"> 1057</w:t>
       </w:r>
     </w:p>
     <w:p>
@@ -82,7 +108,23 @@
           <w:rFonts w:ascii="Times New Roman" w:hAnsi="Times New Roman"/>
           <w:sz w:val="24"/>
         </w:rPr>
-        <w:t>La Ordenanza N° 1041 mediante la cual se crea la Farmacia Social “Pedro A. Maderuelo” dependiente de la Municipalidad de Yerba Buena; y</w:t>
+        <w:t xml:space="preserve">La Ordenanza N° 1041 mediante la cual se crea la Farmacia Social “Pedro A. </w:t>
+      </w:r>
+      <w:proofErr w:type="spellStart"/>
+      <w:r>
+        <w:rPr>
+          <w:rFonts w:ascii="Times New Roman" w:hAnsi="Times New Roman"/>
+          <w:sz w:val="24"/>
+        </w:rPr>
+        <w:t>Maderuelo</w:t>
+      </w:r>
+      <w:proofErr w:type="spellEnd"/>
+      <w:r>
+        <w:rPr>
+          <w:rFonts w:ascii="Times New Roman" w:hAnsi="Times New Roman"/>
+          <w:sz w:val="24"/>
+        </w:rPr>
+        <w:t>” dependiente de la Municipalidad de Yerba Buena; y</w:t>
       </w:r>
     </w:p>
     <w:p>
@@ -127,7 +169,23 @@
           <w:rFonts w:ascii="Times New Roman" w:hAnsi="Times New Roman"/>
           <w:sz w:val="24"/>
         </w:rPr>
-        <w:t>Que dicha farmacia está destinada a proveer medicamentos a un sector carenciado de la población de este Municipio, prescriptos en el Centro Asistencial Ramón Carrillo y en los distintos C.A.P.S. dependientes del Si.PRO.SA.;</w:t>
+        <w:t xml:space="preserve">Que dicha farmacia está destinada a proveer medicamentos a un sector carenciado de la población de este Municipio, prescriptos en el Centro Asistencial Ramón Carrillo y en los distintos C.A.P.S. dependientes del </w:t>
+      </w:r>
+      <w:proofErr w:type="gramStart"/>
+      <w:r>
+        <w:rPr>
+          <w:rFonts w:ascii="Times New Roman" w:hAnsi="Times New Roman"/>
+          <w:sz w:val="24"/>
+        </w:rPr>
+        <w:t>Si.PRO.SA.</w:t>
+      </w:r>
+      <w:proofErr w:type="gramEnd"/>
+      <w:r>
+        <w:rPr>
+          <w:rFonts w:ascii="Times New Roman" w:hAnsi="Times New Roman"/>
+          <w:sz w:val="24"/>
+        </w:rPr>
+        <w:t>;</w:t>
       </w:r>
     </w:p>
     <w:p>
@@ -145,7 +203,23 @@
           <w:rFonts w:ascii="Times New Roman" w:hAnsi="Times New Roman"/>
           <w:sz w:val="24"/>
         </w:rPr>
-        <w:t>Que a los fines de un correcto funcionamiento administrativo y de un mejor control de la entrega de monodrogas existentes en dicha farmacia y, teniendo en cuenta que los C.A.P.S. emplazados en el Municipio son dependientes del Si.PRO.SA., corresponde establecer un nuevo mecanismo para la provisión de los medicamentos respetando las circunscripciones tanto de este estamento como de establecimientos dependientes del área Municipal, todo lo cual fuera oportunamente acordado con las autoridades del M.A.S., Si.PRO.SA, Farmacia Oficial y Personal Técnico de la Facultad de Bioquímica Química y Farmacia y del Director del citado Centro Asistencial;</w:t>
+        <w:t xml:space="preserve">Que a los fines de un correcto funcionamiento administrativo y de un mejor control de la entrega de </w:t>
+      </w:r>
+      <w:proofErr w:type="spellStart"/>
+      <w:r>
+        <w:rPr>
+          <w:rFonts w:ascii="Times New Roman" w:hAnsi="Times New Roman"/>
+          <w:sz w:val="24"/>
+        </w:rPr>
+        <w:t>monodrogas</w:t>
+      </w:r>
+      <w:proofErr w:type="spellEnd"/>
+      <w:r>
+        <w:rPr>
+          <w:rFonts w:ascii="Times New Roman" w:hAnsi="Times New Roman"/>
+          <w:sz w:val="24"/>
+        </w:rPr>
+        <w:t xml:space="preserve"> existentes en dicha farmacia y, teniendo en cuenta que los C.A.P.S. emplazados en el Municipio son dependientes del Si.PRO.SA., corresponde establecer un nuevo mecanismo para la provisión de los medicamentos respetando las circunscripciones tanto de este estamento como de establecimientos dependientes del área Municipal, todo lo cual fuera oportunamente acordado con las autoridades del M.A.S., Si.PRO.SA, Farmacia Oficial y Personal Técnico de la Facultad de Bioquímica Química y Farmacia y del Director del citado Centro Asistencial;</w:t>
       </w:r>
     </w:p>
     <w:p>
@@ -176,12 +250,21 @@
           <w:sz w:val="24"/>
         </w:rPr>
       </w:pPr>
-      <w:r>
-        <w:rPr>
-          <w:rFonts w:ascii="Times New Roman" w:hAnsi="Times New Roman"/>
-          <w:sz w:val="24"/>
-        </w:rPr>
-        <w:t xml:space="preserve">Que conforme a lo expuesto </w:t>
+      <w:proofErr w:type="gramStart"/>
+      <w:r>
+        <w:rPr>
+          <w:rFonts w:ascii="Times New Roman" w:hAnsi="Times New Roman"/>
+          <w:sz w:val="24"/>
+        </w:rPr>
+        <w:t>Que</w:t>
+      </w:r>
+      <w:proofErr w:type="gramEnd"/>
+      <w:r>
+        <w:rPr>
+          <w:rFonts w:ascii="Times New Roman" w:hAnsi="Times New Roman"/>
+          <w:sz w:val="24"/>
+        </w:rPr>
+        <w:t xml:space="preserve"> conforme a lo expuesto </w:t>
       </w:r>
       <w:r>
         <w:rPr>
@@ -195,7 +278,15 @@
           <w:rFonts w:ascii="Times New Roman" w:hAnsi="Times New Roman"/>
           <w:sz w:val="24"/>
         </w:rPr>
-        <w:t>, se hace necesario proceder a la modificación de la Ordenanza N° 1041, en susconsider</w:t>
+        <w:t xml:space="preserve">, se hace necesario proceder a la modificación de la Ordenanza N° 1041, en </w:t>
+      </w:r>
+      <w:proofErr w:type="spellStart"/>
+      <w:r>
+        <w:rPr>
+          <w:rFonts w:ascii="Times New Roman" w:hAnsi="Times New Roman"/>
+          <w:sz w:val="24"/>
+        </w:rPr>
+        <w:t>susconsider</w:t>
       </w:r>
       <w:r>
         <w:rPr>
@@ -209,8 +300,17 @@
           <w:rFonts w:ascii="Times New Roman" w:hAnsi="Times New Roman"/>
           <w:sz w:val="24"/>
         </w:rPr>
-        <w:t xml:space="preserve">dos y articulado, </w:t>
-      </w:r>
+        <w:t>dos</w:t>
+      </w:r>
+      <w:proofErr w:type="spellEnd"/>
+      <w:r>
+        <w:rPr>
+          <w:rFonts w:ascii="Times New Roman" w:hAnsi="Times New Roman"/>
+          <w:sz w:val="24"/>
+        </w:rPr>
+        <w:t xml:space="preserve"> y articulado, </w:t>
+      </w:r>
+      <w:proofErr w:type="spellStart"/>
       <w:r>
         <w:rPr>
           <w:rFonts w:ascii="Times New Roman" w:hAnsi="Times New Roman"/>
@@ -237,7 +337,15 @@
           <w:rFonts w:ascii="Times New Roman" w:hAnsi="Times New Roman"/>
           <w:sz w:val="24"/>
         </w:rPr>
-        <w:t xml:space="preserve">rman el circuito </w:t>
+        <w:t>rman</w:t>
+      </w:r>
+      <w:proofErr w:type="spellEnd"/>
+      <w:r>
+        <w:rPr>
+          <w:rFonts w:ascii="Times New Roman" w:hAnsi="Times New Roman"/>
+          <w:sz w:val="24"/>
+        </w:rPr>
+        <w:t xml:space="preserve"> el circuito </w:t>
       </w:r>
       <w:r>
         <w:rPr>
@@ -262,7 +370,23 @@
           <w:rFonts w:ascii="Times New Roman" w:hAnsi="Times New Roman"/>
           <w:sz w:val="24"/>
         </w:rPr>
-        <w:t>Que dicho circuito quedaría establecido de la siguiente forma; El paciente que concurra al centro Asistencial Ramón Carrillo obtendrá los medicamentes de la Farmacia Municipal, contraentrega de la receta prescripta por el profesional médico en el formulario conformado a tal fin, descripto en la Ordenanza citada;</w:t>
+        <w:t xml:space="preserve">Que dicho circuito quedaría establecido de la siguiente forma; El paciente que concurra al centro Asistencial Ramón Carrillo obtendrá los medicamentes de la Farmacia Municipal, </w:t>
+      </w:r>
+      <w:proofErr w:type="spellStart"/>
+      <w:r>
+        <w:rPr>
+          <w:rFonts w:ascii="Times New Roman" w:hAnsi="Times New Roman"/>
+          <w:sz w:val="24"/>
+        </w:rPr>
+        <w:t>contraentrega</w:t>
+      </w:r>
+      <w:proofErr w:type="spellEnd"/>
+      <w:r>
+        <w:rPr>
+          <w:rFonts w:ascii="Times New Roman" w:hAnsi="Times New Roman"/>
+          <w:sz w:val="24"/>
+        </w:rPr>
+        <w:t xml:space="preserve"> de la receta prescripta por el profesional médico en el formulario conformado a tal fin, descripto en la Ordenanza citada;</w:t>
       </w:r>
     </w:p>
     <w:p>
@@ -280,7 +404,23 @@
           <w:rFonts w:ascii="Times New Roman" w:hAnsi="Times New Roman"/>
           <w:sz w:val="24"/>
         </w:rPr>
-        <w:t>Que en el caso específico de los C.A.P.S. dependiente del Si.PRO.SA, las recetas provistas por los profesionales actuantes y en el supuesto de no contar dicho establecimiento con los medicamentos requeridos para la patología del paciente, provistos por Farmacia Oficial, el beneficiario podrá concurrir al Centro Asistencial Ramón Carrillo en donde se le transcribirá en el formulario correspondiente las monodrogas necesarias para su tratamiento;</w:t>
+        <w:t xml:space="preserve">Que en el caso específico de los C.A.P.S. dependiente del Si.PRO.SA, las recetas provistas por los profesionales actuantes y en el supuesto de no contar dicho establecimiento con los medicamentos requeridos para la patología del paciente, provistos por Farmacia Oficial, el beneficiario podrá concurrir al Centro Asistencial Ramón Carrillo en donde se le transcribirá en el formulario correspondiente las </w:t>
+      </w:r>
+      <w:proofErr w:type="spellStart"/>
+      <w:r>
+        <w:rPr>
+          <w:rFonts w:ascii="Times New Roman" w:hAnsi="Times New Roman"/>
+          <w:sz w:val="24"/>
+        </w:rPr>
+        <w:t>monodrogas</w:t>
+      </w:r>
+      <w:proofErr w:type="spellEnd"/>
+      <w:r>
+        <w:rPr>
+          <w:rFonts w:ascii="Times New Roman" w:hAnsi="Times New Roman"/>
+          <w:sz w:val="24"/>
+        </w:rPr>
+        <w:t xml:space="preserve"> necesarias para su tratamiento;</w:t>
       </w:r>
     </w:p>
     <w:p>
@@ -324,6 +464,25 @@
           <w:sz w:val="24"/>
         </w:rPr>
         <w:t>Que la figura del Administrador de dicha Farmacia Social, descripta en la Ordenanza respectiva recaiga en la persona del Director Técnico de la misma, cumpliendo todas las funciones establecidas en dicho instrumento legal;</w:t>
+      </w:r>
+    </w:p>
+    <w:p>
+      <w:pPr>
+        <w:keepNext/>
+        <w:spacing w:before="360" w:after="360" w:line="240" w:lineRule="auto"/>
+        <w:ind w:right="-1"/>
+        <w:rPr>
+          <w:rFonts w:ascii="Times New Roman" w:hAnsi="Times New Roman"/>
+          <w:sz w:val="24"/>
+        </w:rPr>
+      </w:pPr>
+      <w:r>
+        <w:rPr>
+          <w:rFonts w:ascii="Times New Roman" w:hAnsi="Times New Roman"/>
+          <w:sz w:val="24"/>
+        </w:rPr>
+        <w:lastRenderedPageBreak/>
+        <w:t>Que la presente Ordenanza deberá ser, modificatoria y aclaratoria de la primera, constituyéndose ambas en la norma que regule el accionar de la FARMACIA SOCIAL “PEDRO MADERU</w:t>
       </w:r>
     </w:p>
     <w:p>
@@ -340,227 +499,244 @@
       <w:r>
         <w:rPr>
           <w:rFonts w:ascii="Times New Roman" w:hAnsi="Times New Roman"/>
-          <w:sz w:val="24"/>
-        </w:rPr>
-        <w:lastRenderedPageBreak/>
-        <w:t xml:space="preserve">Que la presente Ordenanza deberá </w:t>
+          <w:b/>
+          <w:sz w:val="24"/>
+        </w:rPr>
+        <w:t>EL CONCEJO DELIBERANTE SANCIONA CON FUERZA DE ORDENANZA</w:t>
+      </w:r>
+      <w:r>
+        <w:rPr>
+          <w:rFonts w:ascii="Times New Roman" w:hAnsi="Times New Roman"/>
+          <w:sz w:val="24"/>
+        </w:rPr>
+        <w:t>:</w:t>
+      </w:r>
+    </w:p>
+    <w:p>
+      <w:pPr>
+        <w:keepNext/>
+        <w:spacing w:after="120" w:line="240" w:lineRule="auto"/>
+        <w:jc w:val="left"/>
+        <w:rPr>
+          <w:rFonts w:ascii="Times New Roman" w:hAnsi="Times New Roman"/>
+          <w:sz w:val="24"/>
+        </w:rPr>
+      </w:pPr>
+      <w:r>
+        <w:rPr>
+          <w:rFonts w:ascii="Times New Roman" w:hAnsi="Times New Roman"/>
+          <w:sz w:val="24"/>
+          <w:u w:val="single"/>
+        </w:rPr>
+        <w:t>ARTICULO PRIMERO</w:t>
+      </w:r>
+      <w:r>
+        <w:rPr>
+          <w:rFonts w:ascii="Times New Roman" w:hAnsi="Times New Roman"/>
+          <w:sz w:val="24"/>
+          <w:u w:val="single"/>
+        </w:rPr>
+        <w:t>:</w:t>
+      </w:r>
+      <w:r>
+        <w:rPr>
+          <w:rFonts w:ascii="Times New Roman" w:hAnsi="Times New Roman"/>
+          <w:sz w:val="24"/>
+        </w:rPr>
+        <w:t xml:space="preserve"> </w:t>
+      </w:r>
+      <w:r>
+        <w:rPr>
+          <w:rFonts w:ascii="Times New Roman" w:hAnsi="Times New Roman"/>
+          <w:sz w:val="24"/>
+        </w:rPr>
+        <w:t xml:space="preserve">MODIFICASE la ordenanza N° 1041 mediante la cual se crea la Farmacia Social Municipal “Pedro A. </w:t>
+      </w:r>
+      <w:proofErr w:type="spellStart"/>
+      <w:r>
+        <w:rPr>
+          <w:rFonts w:ascii="Times New Roman" w:hAnsi="Times New Roman"/>
+          <w:sz w:val="24"/>
+        </w:rPr>
+        <w:t>Maderuelo</w:t>
+      </w:r>
+      <w:proofErr w:type="spellEnd"/>
+      <w:r>
+        <w:rPr>
+          <w:rFonts w:ascii="Times New Roman" w:hAnsi="Times New Roman"/>
+          <w:sz w:val="24"/>
+        </w:rPr>
+        <w:t>” centralizándose la entrega del Formulario-Receta en el Centro Asistencial “Ramón Carrillo”.</w:t>
+      </w:r>
+    </w:p>
+    <w:p>
+      <w:pPr>
+        <w:keepNext/>
+        <w:spacing w:after="120" w:line="240" w:lineRule="auto"/>
+        <w:jc w:val="left"/>
+        <w:rPr>
+          <w:rFonts w:ascii="Times New Roman" w:hAnsi="Times New Roman"/>
+          <w:sz w:val="24"/>
+        </w:rPr>
+      </w:pPr>
+      <w:r>
+        <w:rPr>
+          <w:rFonts w:ascii="Times New Roman" w:hAnsi="Times New Roman"/>
+          <w:sz w:val="24"/>
+          <w:u w:val="single"/>
+        </w:rPr>
+        <w:t>ARTICULO SEGUNDO</w:t>
+      </w:r>
+      <w:r>
+        <w:rPr>
+          <w:rFonts w:ascii="Times New Roman" w:hAnsi="Times New Roman"/>
+          <w:sz w:val="24"/>
+          <w:u w:val="single"/>
+        </w:rPr>
+        <w:t>:</w:t>
+      </w:r>
+      <w:r>
+        <w:rPr>
+          <w:rFonts w:ascii="Times New Roman" w:hAnsi="Times New Roman"/>
+          <w:sz w:val="24"/>
+        </w:rPr>
+        <w:t xml:space="preserve"> </w:t>
+      </w:r>
+      <w:r>
+        <w:rPr>
+          <w:rFonts w:ascii="Times New Roman" w:hAnsi="Times New Roman"/>
+          <w:sz w:val="24"/>
+        </w:rPr>
+        <w:t xml:space="preserve">ESTABLEZCASE que las recetas prescriptas en los C.A.P.S. dependientes del </w:t>
+      </w:r>
+      <w:proofErr w:type="gramStart"/>
+      <w:r>
+        <w:rPr>
+          <w:rFonts w:ascii="Times New Roman" w:hAnsi="Times New Roman"/>
+          <w:sz w:val="24"/>
+        </w:rPr>
+        <w:t>Si.PRO.SA.</w:t>
+      </w:r>
+      <w:proofErr w:type="gramEnd"/>
+      <w:r>
+        <w:rPr>
+          <w:rFonts w:ascii="Times New Roman" w:hAnsi="Times New Roman"/>
+          <w:sz w:val="24"/>
+        </w:rPr>
+        <w:t>, deberán ser transcriptas en el recetario correspondiente por profesionales del Centro Asistencial arriba mencionado.</w:t>
+      </w:r>
+    </w:p>
+    <w:p>
+      <w:pPr>
+        <w:keepNext/>
+        <w:spacing w:after="120" w:line="240" w:lineRule="auto"/>
+        <w:jc w:val="left"/>
+        <w:rPr>
+          <w:rFonts w:ascii="Times New Roman" w:hAnsi="Times New Roman"/>
+          <w:sz w:val="24"/>
+        </w:rPr>
+      </w:pPr>
+      <w:r>
+        <w:rPr>
+          <w:rFonts w:ascii="Times New Roman" w:hAnsi="Times New Roman"/>
+          <w:sz w:val="24"/>
+          <w:u w:val="single"/>
+        </w:rPr>
+        <w:t>ARTICULO TERCERO</w:t>
+      </w:r>
+      <w:r>
+        <w:rPr>
+          <w:rFonts w:ascii="Times New Roman" w:hAnsi="Times New Roman"/>
+          <w:sz w:val="24"/>
+          <w:u w:val="single"/>
+        </w:rPr>
+        <w:t>:</w:t>
+      </w:r>
+      <w:r>
+        <w:rPr>
+          <w:rFonts w:ascii="Times New Roman" w:hAnsi="Times New Roman"/>
+          <w:sz w:val="24"/>
+        </w:rPr>
+        <w:t xml:space="preserve"> </w:t>
+      </w:r>
+      <w:r>
+        <w:rPr>
+          <w:rFonts w:ascii="Times New Roman" w:hAnsi="Times New Roman"/>
+          <w:sz w:val="24"/>
+        </w:rPr>
+        <w:t>ESTABLEZCASE que la figura de administrador de dicha farmacia recaiga en la persona que ejerza las funciones de Director Técnico de la misma, cumpliendo las tareas establecidas por la Ordenanza 1041.</w:t>
+      </w:r>
+    </w:p>
+    <w:p>
+      <w:pPr>
+        <w:keepNext/>
+        <w:spacing w:after="120" w:line="240" w:lineRule="auto"/>
+        <w:jc w:val="left"/>
+        <w:rPr>
+          <w:rFonts w:ascii="Times New Roman" w:hAnsi="Times New Roman"/>
+          <w:sz w:val="24"/>
+        </w:rPr>
+      </w:pPr>
+      <w:r>
+        <w:rPr>
+          <w:rFonts w:ascii="Times New Roman" w:hAnsi="Times New Roman"/>
+          <w:sz w:val="24"/>
+          <w:u w:val="single"/>
+        </w:rPr>
+        <w:t>ARTICULO CUARTO</w:t>
+      </w:r>
+      <w:r>
+        <w:rPr>
+          <w:rFonts w:ascii="Times New Roman" w:hAnsi="Times New Roman"/>
+          <w:sz w:val="24"/>
+          <w:u w:val="single"/>
+        </w:rPr>
+        <w:t>:</w:t>
+      </w:r>
+      <w:r>
+        <w:rPr>
+          <w:rFonts w:ascii="Times New Roman" w:hAnsi="Times New Roman"/>
+          <w:sz w:val="24"/>
+        </w:rPr>
+        <w:t xml:space="preserve"> </w:t>
+      </w:r>
+      <w:r>
+        <w:rPr>
+          <w:rFonts w:ascii="Times New Roman" w:hAnsi="Times New Roman"/>
+          <w:sz w:val="24"/>
+        </w:rPr>
+        <w:t>AUTORIZASE al Centro Asistencial “Ramón Carrillo” a percibir una suma en concepto de bono contra entrega del Formulario-Receta descripto, estableciéndose el monto en un máximo de $ 2</w:t>
+      </w:r>
+      <w:r>
+        <w:rPr>
+          <w:rFonts w:ascii="Times New Roman" w:hAnsi="Times New Roman"/>
+          <w:sz w:val="24"/>
+        </w:rPr>
+        <w:t xml:space="preserve"> </w:t>
+      </w:r>
+      <w:r>
+        <w:rPr>
+          <w:rFonts w:ascii="Times New Roman" w:hAnsi="Times New Roman"/>
+          <w:sz w:val="24"/>
+        </w:rPr>
+        <w:t>(</w:t>
+      </w:r>
+      <w:r>
+        <w:rPr>
+          <w:rFonts w:ascii="Times New Roman" w:hAnsi="Times New Roman"/>
+          <w:sz w:val="24"/>
+        </w:rPr>
+        <w:t>pesos dos</w:t>
+      </w:r>
+      <w:r>
+        <w:rPr>
+          <w:rFonts w:ascii="Times New Roman" w:hAnsi="Times New Roman"/>
+          <w:sz w:val="24"/>
+        </w:rPr>
+        <w:t>)</w:t>
       </w:r>
       <w:bookmarkStart w:id="0" w:name="_GoBack"/>
       <w:bookmarkEnd w:id="0"/>
-      <w:r>
-        <w:rPr>
-          <w:rFonts w:ascii="Times New Roman" w:hAnsi="Times New Roman"/>
-          <w:sz w:val="24"/>
-        </w:rPr>
-        <w:t>ser, modificatoria y aclaratoria de la primera, constituyéndose ambas en la norma que regule el accionar de la FARMACIA SOCIAL “PEDRO MADERU</w:t>
-      </w:r>
-      <w:r>
-        <w:rPr>
-          <w:rFonts w:ascii="Times New Roman" w:hAnsi="Times New Roman"/>
-          <w:b/>
-          <w:sz w:val="24"/>
-        </w:rPr>
-        <w:t>EL CONCEJO DELIBERANTE SANCIONA CON FUERZA DE ORDENANZA</w:t>
-      </w:r>
-      <w:r>
-        <w:rPr>
-          <w:rFonts w:ascii="Times New Roman" w:hAnsi="Times New Roman"/>
-          <w:sz w:val="24"/>
-        </w:rPr>
-        <w:t>:</w:t>
-      </w:r>
-    </w:p>
-    <w:p>
-      <w:pPr>
-        <w:keepNext/>
-        <w:spacing w:after="120" w:line="240" w:lineRule="auto"/>
-        <w:jc w:val="left"/>
-        <w:rPr>
-          <w:rFonts w:ascii="Times New Roman" w:hAnsi="Times New Roman"/>
-          <w:sz w:val="24"/>
-        </w:rPr>
-      </w:pPr>
-      <w:r>
-        <w:rPr>
-          <w:rFonts w:ascii="Times New Roman" w:hAnsi="Times New Roman"/>
-          <w:sz w:val="24"/>
-          <w:u w:val="single"/>
-        </w:rPr>
-        <w:t>ARTICULO PRIMERO</w:t>
-      </w:r>
-      <w:r>
-        <w:rPr>
-          <w:rFonts w:ascii="Times New Roman" w:hAnsi="Times New Roman"/>
-          <w:sz w:val="24"/>
-          <w:u w:val="single"/>
-        </w:rPr>
-        <w:t>:</w:t>
-      </w:r>
-      <w:r>
-        <w:rPr>
-          <w:rFonts w:ascii="Times New Roman" w:hAnsi="Times New Roman"/>
-          <w:sz w:val="24"/>
-        </w:rPr>
-        <w:t xml:space="preserve"> </w:t>
-      </w:r>
-      <w:r>
-        <w:rPr>
-          <w:rFonts w:ascii="Times New Roman" w:hAnsi="Times New Roman"/>
-          <w:sz w:val="24"/>
-        </w:rPr>
-        <w:t>MODIFICASE la ordenanza N° 1041 mediante la cual se crea la Farmacia Social Municipal “Pedro A. Maderuelo” centralizándose la entrega del Formulario-Receta en el Centro Asistencial “Ramón Carrillo”.</w:t>
-      </w:r>
-    </w:p>
-    <w:p>
-      <w:pPr>
-        <w:keepNext/>
-        <w:spacing w:after="120" w:line="240" w:lineRule="auto"/>
-        <w:jc w:val="left"/>
-        <w:rPr>
-          <w:rFonts w:ascii="Times New Roman" w:hAnsi="Times New Roman"/>
-          <w:sz w:val="24"/>
-        </w:rPr>
-      </w:pPr>
-      <w:r>
-        <w:rPr>
-          <w:rFonts w:ascii="Times New Roman" w:hAnsi="Times New Roman"/>
-          <w:sz w:val="24"/>
-          <w:u w:val="single"/>
-        </w:rPr>
-        <w:t>ARTICULO SEGUNDO</w:t>
-      </w:r>
-      <w:r>
-        <w:rPr>
-          <w:rFonts w:ascii="Times New Roman" w:hAnsi="Times New Roman"/>
-          <w:sz w:val="24"/>
-          <w:u w:val="single"/>
-        </w:rPr>
-        <w:t>:</w:t>
-      </w:r>
-      <w:r>
-        <w:rPr>
-          <w:rFonts w:ascii="Times New Roman" w:hAnsi="Times New Roman"/>
-          <w:sz w:val="24"/>
-        </w:rPr>
-        <w:t xml:space="preserve"> </w:t>
-      </w:r>
-      <w:r>
-        <w:rPr>
-          <w:rFonts w:ascii="Times New Roman" w:hAnsi="Times New Roman"/>
-          <w:sz w:val="24"/>
-        </w:rPr>
-        <w:t>ESTABLEZCASE que las recetas prescriptas en los C.A.P.S. dependientes del Si.PRO.SA., deberán ser transcriptas en el recetario correspondiente por profesionales del Centro Asistencial arriba mencionado.</w:t>
-      </w:r>
-    </w:p>
-    <w:p>
-      <w:pPr>
-        <w:keepNext/>
-        <w:spacing w:after="120" w:line="240" w:lineRule="auto"/>
-        <w:jc w:val="left"/>
-        <w:rPr>
-          <w:rFonts w:ascii="Times New Roman" w:hAnsi="Times New Roman"/>
-          <w:sz w:val="24"/>
-        </w:rPr>
-      </w:pPr>
-      <w:r>
-        <w:rPr>
-          <w:rFonts w:ascii="Times New Roman" w:hAnsi="Times New Roman"/>
-          <w:sz w:val="24"/>
-          <w:u w:val="single"/>
-        </w:rPr>
-        <w:t>ARTICULO TERCERO</w:t>
-      </w:r>
-      <w:r>
-        <w:rPr>
-          <w:rFonts w:ascii="Times New Roman" w:hAnsi="Times New Roman"/>
-          <w:sz w:val="24"/>
-          <w:u w:val="single"/>
-        </w:rPr>
-        <w:t>:</w:t>
-      </w:r>
-      <w:r>
-        <w:rPr>
-          <w:rFonts w:ascii="Times New Roman" w:hAnsi="Times New Roman"/>
-          <w:sz w:val="24"/>
-        </w:rPr>
-        <w:t xml:space="preserve"> </w:t>
-      </w:r>
-      <w:r>
-        <w:rPr>
-          <w:rFonts w:ascii="Times New Roman" w:hAnsi="Times New Roman"/>
-          <w:sz w:val="24"/>
-        </w:rPr>
-        <w:t>ESTABLEZCASE que la figura de administrador de dicha farmacia recaiga en la persona que ejerza las funciones de Director Técnico de la misma, cumpliendo las tareas establecidas por la Ordenanza 1041.</w:t>
-      </w:r>
-    </w:p>
-    <w:p>
-      <w:pPr>
-        <w:keepNext/>
-        <w:spacing w:after="120" w:line="240" w:lineRule="auto"/>
-        <w:jc w:val="left"/>
-        <w:rPr>
-          <w:rFonts w:ascii="Times New Roman" w:hAnsi="Times New Roman"/>
-          <w:sz w:val="24"/>
-        </w:rPr>
-      </w:pPr>
-      <w:r>
-        <w:rPr>
-          <w:rFonts w:ascii="Times New Roman" w:hAnsi="Times New Roman"/>
-          <w:sz w:val="24"/>
-          <w:u w:val="single"/>
-        </w:rPr>
-        <w:t>ARTICULO CUARTO</w:t>
-      </w:r>
-      <w:r>
-        <w:rPr>
-          <w:rFonts w:ascii="Times New Roman" w:hAnsi="Times New Roman"/>
-          <w:sz w:val="24"/>
-          <w:u w:val="single"/>
-        </w:rPr>
-        <w:t>:</w:t>
-      </w:r>
-      <w:r>
-        <w:rPr>
-          <w:rFonts w:ascii="Times New Roman" w:hAnsi="Times New Roman"/>
-          <w:sz w:val="24"/>
-        </w:rPr>
-        <w:t xml:space="preserve"> </w:t>
-      </w:r>
-      <w:r>
-        <w:rPr>
-          <w:rFonts w:ascii="Times New Roman" w:hAnsi="Times New Roman"/>
-          <w:sz w:val="24"/>
-        </w:rPr>
-        <w:t>AUTORIZASE al Centro Asistencial “Ramón Carrillo” a percibir una suma en concepto de bono contra entrega del Formulario-Receta descripto, estableciéndose el monto en un máximo de $ 2</w:t>
-      </w:r>
-      <w:r>
-        <w:rPr>
-          <w:rFonts w:ascii="Times New Roman" w:hAnsi="Times New Roman"/>
-          <w:sz w:val="24"/>
-        </w:rPr>
-        <w:t xml:space="preserve"> </w:t>
-      </w:r>
-      <w:r>
-        <w:rPr>
-          <w:rFonts w:ascii="Times New Roman" w:hAnsi="Times New Roman"/>
-          <w:sz w:val="24"/>
-        </w:rPr>
-        <w:t xml:space="preserve"> (</w:t>
-      </w:r>
-      <w:r>
-        <w:rPr>
-          <w:rFonts w:ascii="Times New Roman" w:hAnsi="Times New Roman"/>
-          <w:sz w:val="24"/>
-        </w:rPr>
-        <w:t>pesos dos</w:t>
-      </w:r>
-      <w:r>
-        <w:rPr>
-          <w:rFonts w:ascii="Times New Roman" w:hAnsi="Times New Roman"/>
-          <w:sz w:val="24"/>
-        </w:rPr>
-        <w:t xml:space="preserve">) </w:t>
-      </w:r>
       <w:r>
         <w:rPr>
           <w:rFonts w:ascii="Times New Roman" w:hAnsi="Times New Roman"/>
@@ -678,7 +854,7 @@
 </file>
 
 <file path=word/endnotes.xml><?xml version="1.0" encoding="utf-8"?>
-<w:endnotes xmlns:ve="http://schemas.openxmlformats.org/markup-compatibility/2006" xmlns:o="urn:schemas-microsoft-com:office:office" xmlns:r="http://schemas.openxmlformats.org/officeDocument/2006/relationships" xmlns:m="http://schemas.openxmlformats.org/officeDocument/2006/math" xmlns:v="urn:schemas-microsoft-com:vml" xmlns:wp="http://schemas.openxmlformats.org/drawingml/2006/wordprocessingDrawing" xmlns:w10="urn:schemas-microsoft-com:office:word" xmlns:w="http://schemas.openxmlformats.org/wordprocessingml/2006/main" xmlns:wne="http://schemas.microsoft.com/office/word/2006/wordml">
+<w:endnotes xmlns:wpc="http://schemas.microsoft.com/office/word/2010/wordprocessingCanvas" xmlns:cx="http://schemas.microsoft.com/office/drawing/2014/chartex" xmlns:mc="http://schemas.openxmlformats.org/markup-compatibility/2006" xmlns:o="urn:schemas-microsoft-com:office:office" xmlns:r="http://schemas.openxmlformats.org/officeDocument/2006/relationships" xmlns:m="http://schemas.openxmlformats.org/officeDocument/2006/math" xmlns:v="urn:schemas-microsoft-com:vml" xmlns:wp14="http://schemas.microsoft.com/office/word/2010/wordprocessingDrawing" xmlns:wp="http://schemas.openxmlformats.org/drawingml/2006/wordprocessingDrawing" xmlns:w10="urn:schemas-microsoft-com:office:word" xmlns:w="http://schemas.openxmlformats.org/wordprocessingml/2006/main" xmlns:w14="http://schemas.microsoft.com/office/word/2010/wordml" xmlns:w15="http://schemas.microsoft.com/office/word/2012/wordml" xmlns:w16se="http://schemas.microsoft.com/office/word/2015/wordml/symex" xmlns:wpg="http://schemas.microsoft.com/office/word/2010/wordprocessingGroup" xmlns:wpi="http://schemas.microsoft.com/office/word/2010/wordprocessingInk" xmlns:wne="http://schemas.microsoft.com/office/word/2006/wordml" xmlns:wps="http://schemas.microsoft.com/office/word/2010/wordprocessingShape" mc:Ignorable="w14 w15 w16se wp14">
   <w:endnote w:type="separator" w:id="-1">
     <w:p>
       <w:pPr>
@@ -703,7 +879,7 @@
 </file>
 
 <file path=word/footer1.xml><?xml version="1.0" encoding="utf-8"?>
-<w:ftr xmlns:ve="http://schemas.openxmlformats.org/markup-compatibility/2006" xmlns:o="urn:schemas-microsoft-com:office:office" xmlns:r="http://schemas.openxmlformats.org/officeDocument/2006/relationships" xmlns:m="http://schemas.openxmlformats.org/officeDocument/2006/math" xmlns:v="urn:schemas-microsoft-com:vml" xmlns:wp="http://schemas.openxmlformats.org/drawingml/2006/wordprocessingDrawing" xmlns:w10="urn:schemas-microsoft-com:office:word" xmlns:w="http://schemas.openxmlformats.org/wordprocessingml/2006/main" xmlns:wne="http://schemas.microsoft.com/office/word/2006/wordml">
+<w:ftr xmlns:wpc="http://schemas.microsoft.com/office/word/2010/wordprocessingCanvas" xmlns:cx="http://schemas.microsoft.com/office/drawing/2014/chartex" xmlns:mc="http://schemas.openxmlformats.org/markup-compatibility/2006" xmlns:o="urn:schemas-microsoft-com:office:office" xmlns:r="http://schemas.openxmlformats.org/officeDocument/2006/relationships" xmlns:m="http://schemas.openxmlformats.org/officeDocument/2006/math" xmlns:v="urn:schemas-microsoft-com:vml" xmlns:wp14="http://schemas.microsoft.com/office/word/2010/wordprocessingDrawing" xmlns:wp="http://schemas.openxmlformats.org/drawingml/2006/wordprocessingDrawing" xmlns:w10="urn:schemas-microsoft-com:office:word" xmlns:w="http://schemas.openxmlformats.org/wordprocessingml/2006/main" xmlns:w14="http://schemas.microsoft.com/office/word/2010/wordml" xmlns:w15="http://schemas.microsoft.com/office/word/2012/wordml" xmlns:w16se="http://schemas.microsoft.com/office/word/2015/wordml/symex" xmlns:wpg="http://schemas.microsoft.com/office/word/2010/wordprocessingGroup" xmlns:wpi="http://schemas.microsoft.com/office/word/2010/wordprocessingInk" xmlns:wne="http://schemas.microsoft.com/office/word/2006/wordml" xmlns:wps="http://schemas.microsoft.com/office/word/2010/wordprocessingShape" mc:Ignorable="w14 w15 w16se wp14">
   <w:p>
     <w:pPr>
       <w:pStyle w:val="Piedepgina"/>
@@ -718,7 +894,7 @@
 </file>
 
 <file path=word/footnotes.xml><?xml version="1.0" encoding="utf-8"?>
-<w:footnotes xmlns:ve="http://schemas.openxmlformats.org/markup-compatibility/2006" xmlns:o="urn:schemas-microsoft-com:office:office" xmlns:r="http://schemas.openxmlformats.org/officeDocument/2006/relationships" xmlns:m="http://schemas.openxmlformats.org/officeDocument/2006/math" xmlns:v="urn:schemas-microsoft-com:vml" xmlns:wp="http://schemas.openxmlformats.org/drawingml/2006/wordprocessingDrawing" xmlns:w10="urn:schemas-microsoft-com:office:word" xmlns:w="http://schemas.openxmlformats.org/wordprocessingml/2006/main" xmlns:wne="http://schemas.microsoft.com/office/word/2006/wordml">
+<w:footnotes xmlns:wpc="http://schemas.microsoft.com/office/word/2010/wordprocessingCanvas" xmlns:cx="http://schemas.microsoft.com/office/drawing/2014/chartex" xmlns:mc="http://schemas.openxmlformats.org/markup-compatibility/2006" xmlns:o="urn:schemas-microsoft-com:office:office" xmlns:r="http://schemas.openxmlformats.org/officeDocument/2006/relationships" xmlns:m="http://schemas.openxmlformats.org/officeDocument/2006/math" xmlns:v="urn:schemas-microsoft-com:vml" xmlns:wp14="http://schemas.microsoft.com/office/word/2010/wordprocessingDrawing" xmlns:wp="http://schemas.openxmlformats.org/drawingml/2006/wordprocessingDrawing" xmlns:w10="urn:schemas-microsoft-com:office:word" xmlns:w="http://schemas.openxmlformats.org/wordprocessingml/2006/main" xmlns:w14="http://schemas.microsoft.com/office/word/2010/wordml" xmlns:w15="http://schemas.microsoft.com/office/word/2012/wordml" xmlns:w16se="http://schemas.microsoft.com/office/word/2015/wordml/symex" xmlns:wpg="http://schemas.microsoft.com/office/word/2010/wordprocessingGroup" xmlns:wpi="http://schemas.microsoft.com/office/word/2010/wordprocessingInk" xmlns:wne="http://schemas.microsoft.com/office/word/2006/wordml" xmlns:wps="http://schemas.microsoft.com/office/word/2010/wordprocessingShape" mc:Ignorable="w14 w15 w16se wp14">
   <w:footnote w:type="separator" w:id="-1">
     <w:p>
       <w:pPr>
@@ -743,8 +919,8 @@
 </file>
 
 <file path=word/numbering.xml><?xml version="1.0" encoding="utf-8"?>
-<w:numbering xmlns:ve="http://schemas.openxmlformats.org/markup-compatibility/2006" xmlns:o="urn:schemas-microsoft-com:office:office" xmlns:r="http://schemas.openxmlformats.org/officeDocument/2006/relationships" xmlns:m="http://schemas.openxmlformats.org/officeDocument/2006/math" xmlns:v="urn:schemas-microsoft-com:vml" xmlns:wp="http://schemas.openxmlformats.org/drawingml/2006/wordprocessingDrawing" xmlns:w10="urn:schemas-microsoft-com:office:word" xmlns:w="http://schemas.openxmlformats.org/wordprocessingml/2006/main" xmlns:wne="http://schemas.microsoft.com/office/word/2006/wordml">
-  <w:abstractNum w:abstractNumId="0">
+<w:numbering xmlns:wpc="http://schemas.microsoft.com/office/word/2010/wordprocessingCanvas" xmlns:cx="http://schemas.microsoft.com/office/drawing/2014/chartex" xmlns:mc="http://schemas.openxmlformats.org/markup-compatibility/2006" xmlns:o="urn:schemas-microsoft-com:office:office" xmlns:r="http://schemas.openxmlformats.org/officeDocument/2006/relationships" xmlns:m="http://schemas.openxmlformats.org/officeDocument/2006/math" xmlns:v="urn:schemas-microsoft-com:vml" xmlns:wp14="http://schemas.microsoft.com/office/word/2010/wordprocessingDrawing" xmlns:wp="http://schemas.openxmlformats.org/drawingml/2006/wordprocessingDrawing" xmlns:w10="urn:schemas-microsoft-com:office:word" xmlns:w="http://schemas.openxmlformats.org/wordprocessingml/2006/main" xmlns:w14="http://schemas.microsoft.com/office/word/2010/wordml" xmlns:w15="http://schemas.microsoft.com/office/word/2012/wordml" xmlns:w16se="http://schemas.microsoft.com/office/word/2015/wordml/symex" xmlns:wpg="http://schemas.microsoft.com/office/word/2010/wordprocessingGroup" xmlns:wpi="http://schemas.microsoft.com/office/word/2010/wordprocessingInk" xmlns:wne="http://schemas.microsoft.com/office/word/2006/wordml" xmlns:wps="http://schemas.microsoft.com/office/word/2010/wordprocessingShape" mc:Ignorable="w14 w15 w16se wp14">
+  <w:abstractNum w:abstractNumId="0" w15:restartNumberingAfterBreak="0">
     <w:nsid w:val="6C623C94"/>
     <w:multiLevelType w:val="hybridMultilevel"/>
     <w:tmpl w:val="E4BED3D8"/>
@@ -840,7 +1016,7 @@
 </file>
 
 <file path=word/styles.xml><?xml version="1.0" encoding="utf-8"?>
-<w:styles xmlns:r="http://schemas.openxmlformats.org/officeDocument/2006/relationships" xmlns:w="http://schemas.openxmlformats.org/wordprocessingml/2006/main">
+<w:styles xmlns:mc="http://schemas.openxmlformats.org/markup-compatibility/2006" xmlns:r="http://schemas.openxmlformats.org/officeDocument/2006/relationships" xmlns:w="http://schemas.openxmlformats.org/wordprocessingml/2006/main" xmlns:w14="http://schemas.microsoft.com/office/word/2010/wordml" xmlns:w15="http://schemas.microsoft.com/office/word/2012/wordml" xmlns:w16se="http://schemas.microsoft.com/office/word/2015/wordml/symex" mc:Ignorable="w14 w15 w16se">
   <w:docDefaults>
     <w:rPrDefault>
       <w:rPr>
@@ -850,143 +1026,378 @@
     </w:rPrDefault>
     <w:pPrDefault/>
   </w:docDefaults>
-  <w:latentStyles w:defLockedState="0" w:defUIPriority="99" w:defSemiHidden="1" w:defUnhideWhenUsed="1" w:defQFormat="0" w:count="267">
-    <w:lsdException w:name="Normal" w:semiHidden="0" w:uiPriority="0" w:unhideWhenUsed="0" w:qFormat="1"/>
-    <w:lsdException w:name="heading 1" w:semiHidden="0" w:uiPriority="9" w:unhideWhenUsed="0" w:qFormat="1"/>
-    <w:lsdException w:name="heading 2" w:uiPriority="9" w:qFormat="1"/>
-    <w:lsdException w:name="heading 3" w:uiPriority="9" w:qFormat="1"/>
-    <w:lsdException w:name="heading 4" w:uiPriority="9" w:qFormat="1"/>
-    <w:lsdException w:name="heading 5" w:uiPriority="9" w:qFormat="1"/>
-    <w:lsdException w:name="heading 6" w:uiPriority="9" w:qFormat="1"/>
-    <w:lsdException w:name="heading 7" w:uiPriority="9" w:qFormat="1"/>
-    <w:lsdException w:name="heading 8" w:uiPriority="9" w:qFormat="1"/>
-    <w:lsdException w:name="heading 9" w:uiPriority="9" w:qFormat="1"/>
-    <w:lsdException w:name="toc 1" w:uiPriority="39"/>
-    <w:lsdException w:name="toc 2" w:uiPriority="39"/>
-    <w:lsdException w:name="toc 3" w:uiPriority="39"/>
-    <w:lsdException w:name="toc 4" w:uiPriority="39"/>
-    <w:lsdException w:name="toc 5" w:uiPriority="39"/>
-    <w:lsdException w:name="toc 6" w:uiPriority="39"/>
-    <w:lsdException w:name="toc 7" w:uiPriority="39"/>
-    <w:lsdException w:name="toc 8" w:uiPriority="39"/>
-    <w:lsdException w:name="toc 9" w:uiPriority="39"/>
-    <w:lsdException w:name="caption" w:uiPriority="35" w:qFormat="1"/>
-    <w:lsdException w:name="Title" w:semiHidden="0" w:uiPriority="10" w:unhideWhenUsed="0" w:qFormat="1"/>
-    <w:lsdException w:name="Default Paragraph Font" w:uiPriority="1"/>
-    <w:lsdException w:name="Subtitle" w:semiHidden="0" w:uiPriority="11" w:unhideWhenUsed="0" w:qFormat="1"/>
-    <w:lsdException w:name="Strong" w:semiHidden="0" w:uiPriority="22" w:unhideWhenUsed="0" w:qFormat="1"/>
-    <w:lsdException w:name="Emphasis" w:semiHidden="0" w:uiPriority="20" w:unhideWhenUsed="0" w:qFormat="1"/>
-    <w:lsdException w:name="Table Grid" w:semiHidden="0" w:uiPriority="59" w:unhideWhenUsed="0"/>
-    <w:lsdException w:name="No Spacing" w:semiHidden="0" w:unhideWhenUsed="0" w:qFormat="1"/>
-    <w:lsdException w:name="Light Shading" w:semiHidden="0" w:unhideWhenUsed="0"/>
-    <w:lsdException w:name="Light List" w:semiHidden="0" w:unhideWhenUsed="0"/>
-    <w:lsdException w:name="Light Grid" w:semiHidden="0" w:unhideWhenUsed="0"/>
-    <w:lsdException w:name="Medium Shading 1" w:semiHidden="0" w:unhideWhenUsed="0"/>
-    <w:lsdException w:name="Medium Shading 2" w:semiHidden="0" w:unhideWhenUsed="0"/>
-    <w:lsdException w:name="Medium List 1" w:semiHidden="0" w:unhideWhenUsed="0"/>
-    <w:lsdException w:name="Medium List 2" w:semiHidden="0" w:unhideWhenUsed="0"/>
-    <w:lsdException w:name="Medium Grid 1" w:semiHidden="0" w:unhideWhenUsed="0"/>
-    <w:lsdException w:name="Medium Grid 2" w:semiHidden="0" w:uiPriority="1" w:unhideWhenUsed="0" w:qFormat="1"/>
-    <w:lsdException w:name="Medium Grid 3" w:semiHidden="0" w:uiPriority="60" w:unhideWhenUsed="0"/>
-    <w:lsdException w:name="Dark List" w:semiHidden="0" w:uiPriority="61" w:unhideWhenUsed="0"/>
-    <w:lsdException w:name="Colorful Shading" w:semiHidden="0" w:uiPriority="62" w:unhideWhenUsed="0"/>
-    <w:lsdException w:name="Colorful List" w:semiHidden="0" w:uiPriority="63" w:unhideWhenUsed="0"/>
-    <w:lsdException w:name="Colorful Grid" w:semiHidden="0" w:uiPriority="64" w:unhideWhenUsed="0"/>
-    <w:lsdException w:name="Light Shading Accent 1" w:semiHidden="0" w:uiPriority="65" w:unhideWhenUsed="0"/>
-    <w:lsdException w:name="Light List Accent 1" w:semiHidden="0" w:uiPriority="66" w:unhideWhenUsed="0"/>
-    <w:lsdException w:name="Light Grid Accent 1" w:semiHidden="0" w:uiPriority="67" w:unhideWhenUsed="0"/>
-    <w:lsdException w:name="Medium Shading 1 Accent 1" w:semiHidden="0" w:uiPriority="68" w:unhideWhenUsed="0"/>
-    <w:lsdException w:name="Medium Shading 2 Accent 1" w:semiHidden="0" w:uiPriority="69" w:unhideWhenUsed="0"/>
-    <w:lsdException w:name="Medium List 1 Accent 1" w:semiHidden="0" w:uiPriority="70" w:unhideWhenUsed="0"/>
-    <w:lsdException w:name="Revision" w:uiPriority="71" w:unhideWhenUsed="0"/>
-    <w:lsdException w:name="List Paragraph" w:semiHidden="0" w:uiPriority="72" w:unhideWhenUsed="0" w:qFormat="1"/>
-    <w:lsdException w:name="Quote" w:semiHidden="0" w:uiPriority="73" w:unhideWhenUsed="0" w:qFormat="1"/>
-    <w:lsdException w:name="Intense Quote" w:semiHidden="0" w:uiPriority="60" w:unhideWhenUsed="0" w:qFormat="1"/>
-    <w:lsdException w:name="Medium List 2 Accent 1" w:semiHidden="0" w:uiPriority="61" w:unhideWhenUsed="0"/>
-    <w:lsdException w:name="Medium Grid 1 Accent 1" w:semiHidden="0" w:uiPriority="62" w:unhideWhenUsed="0"/>
-    <w:lsdException w:name="Medium Grid 2 Accent 1" w:semiHidden="0" w:uiPriority="63" w:unhideWhenUsed="0"/>
-    <w:lsdException w:name="Medium Grid 3 Accent 1" w:semiHidden="0" w:uiPriority="64" w:unhideWhenUsed="0"/>
-    <w:lsdException w:name="Dark List Accent 1" w:semiHidden="0" w:uiPriority="65" w:unhideWhenUsed="0"/>
-    <w:lsdException w:name="Colorful Shading Accent 1" w:semiHidden="0" w:unhideWhenUsed="0"/>
-    <w:lsdException w:name="Colorful List Accent 1" w:semiHidden="0" w:uiPriority="34" w:unhideWhenUsed="0" w:qFormat="1"/>
-    <w:lsdException w:name="Colorful Grid Accent 1" w:semiHidden="0" w:uiPriority="29" w:unhideWhenUsed="0" w:qFormat="1"/>
-    <w:lsdException w:name="Light Shading Accent 2" w:semiHidden="0" w:uiPriority="30" w:unhideWhenUsed="0" w:qFormat="1"/>
-    <w:lsdException w:name="Light List Accent 2" w:semiHidden="0" w:uiPriority="66" w:unhideWhenUsed="0"/>
-    <w:lsdException w:name="Light Grid Accent 2" w:semiHidden="0" w:uiPriority="67" w:unhideWhenUsed="0"/>
-    <w:lsdException w:name="Medium Shading 1 Accent 2" w:semiHidden="0" w:uiPriority="68" w:unhideWhenUsed="0"/>
-    <w:lsdException w:name="Medium Shading 2 Accent 2" w:semiHidden="0" w:uiPriority="69" w:unhideWhenUsed="0"/>
-    <w:lsdException w:name="Medium List 1 Accent 2" w:semiHidden="0" w:uiPriority="70" w:unhideWhenUsed="0"/>
-    <w:lsdException w:name="Medium List 2 Accent 2" w:semiHidden="0" w:uiPriority="71" w:unhideWhenUsed="0"/>
-    <w:lsdException w:name="Medium Grid 1 Accent 2" w:semiHidden="0" w:uiPriority="72" w:unhideWhenUsed="0"/>
-    <w:lsdException w:name="Medium Grid 2 Accent 2" w:semiHidden="0" w:uiPriority="73" w:unhideWhenUsed="0"/>
-    <w:lsdException w:name="Medium Grid 3 Accent 2" w:semiHidden="0" w:uiPriority="60" w:unhideWhenUsed="0"/>
-    <w:lsdException w:name="Dark List Accent 2" w:semiHidden="0" w:uiPriority="61" w:unhideWhenUsed="0"/>
-    <w:lsdException w:name="Colorful Shading Accent 2" w:semiHidden="0" w:uiPriority="62" w:unhideWhenUsed="0"/>
-    <w:lsdException w:name="Colorful List Accent 2" w:semiHidden="0" w:uiPriority="63" w:unhideWhenUsed="0"/>
-    <w:lsdException w:name="Colorful Grid Accent 2" w:semiHidden="0" w:uiPriority="64" w:unhideWhenUsed="0"/>
-    <w:lsdException w:name="Light Shading Accent 3" w:semiHidden="0" w:uiPriority="65" w:unhideWhenUsed="0"/>
-    <w:lsdException w:name="Light List Accent 3" w:semiHidden="0" w:uiPriority="66" w:unhideWhenUsed="0"/>
-    <w:lsdException w:name="Light Grid Accent 3" w:semiHidden="0" w:uiPriority="67" w:unhideWhenUsed="0"/>
-    <w:lsdException w:name="Medium Shading 1 Accent 3" w:semiHidden="0" w:uiPriority="68" w:unhideWhenUsed="0"/>
-    <w:lsdException w:name="Medium Shading 2 Accent 3" w:semiHidden="0" w:uiPriority="69" w:unhideWhenUsed="0"/>
-    <w:lsdException w:name="Medium List 1 Accent 3" w:semiHidden="0" w:uiPriority="70" w:unhideWhenUsed="0"/>
-    <w:lsdException w:name="Medium List 2 Accent 3" w:semiHidden="0" w:uiPriority="71" w:unhideWhenUsed="0"/>
-    <w:lsdException w:name="Medium Grid 1 Accent 3" w:semiHidden="0" w:uiPriority="72" w:unhideWhenUsed="0"/>
-    <w:lsdException w:name="Medium Grid 2 Accent 3" w:semiHidden="0" w:uiPriority="73" w:unhideWhenUsed="0"/>
-    <w:lsdException w:name="Medium Grid 3 Accent 3" w:semiHidden="0" w:uiPriority="60" w:unhideWhenUsed="0"/>
-    <w:lsdException w:name="Dark List Accent 3" w:semiHidden="0" w:uiPriority="61" w:unhideWhenUsed="0"/>
-    <w:lsdException w:name="Colorful Shading Accent 3" w:semiHidden="0" w:uiPriority="62" w:unhideWhenUsed="0"/>
-    <w:lsdException w:name="Colorful List Accent 3" w:semiHidden="0" w:uiPriority="63" w:unhideWhenUsed="0"/>
-    <w:lsdException w:name="Colorful Grid Accent 3" w:semiHidden="0" w:uiPriority="64" w:unhideWhenUsed="0"/>
-    <w:lsdException w:name="Light Shading Accent 4" w:semiHidden="0" w:uiPriority="65" w:unhideWhenUsed="0"/>
-    <w:lsdException w:name="Light List Accent 4" w:semiHidden="0" w:uiPriority="66" w:unhideWhenUsed="0"/>
-    <w:lsdException w:name="Light Grid Accent 4" w:semiHidden="0" w:uiPriority="67" w:unhideWhenUsed="0"/>
-    <w:lsdException w:name="Medium Shading 1 Accent 4" w:semiHidden="0" w:uiPriority="68" w:unhideWhenUsed="0"/>
-    <w:lsdException w:name="Medium Shading 2 Accent 4" w:semiHidden="0" w:uiPriority="69" w:unhideWhenUsed="0"/>
-    <w:lsdException w:name="Medium List 1 Accent 4" w:semiHidden="0" w:uiPriority="70" w:unhideWhenUsed="0"/>
-    <w:lsdException w:name="Medium List 2 Accent 4" w:semiHidden="0" w:uiPriority="71" w:unhideWhenUsed="0"/>
-    <w:lsdException w:name="Medium Grid 1 Accent 4" w:semiHidden="0" w:uiPriority="72" w:unhideWhenUsed="0"/>
-    <w:lsdException w:name="Medium Grid 2 Accent 4" w:semiHidden="0" w:uiPriority="73" w:unhideWhenUsed="0"/>
-    <w:lsdException w:name="Medium Grid 3 Accent 4" w:semiHidden="0" w:uiPriority="60" w:unhideWhenUsed="0"/>
-    <w:lsdException w:name="Dark List Accent 4" w:semiHidden="0" w:uiPriority="61" w:unhideWhenUsed="0"/>
-    <w:lsdException w:name="Colorful Shading Accent 4" w:semiHidden="0" w:uiPriority="62" w:unhideWhenUsed="0"/>
-    <w:lsdException w:name="Colorful List Accent 4" w:semiHidden="0" w:uiPriority="63" w:unhideWhenUsed="0"/>
-    <w:lsdException w:name="Colorful Grid Accent 4" w:semiHidden="0" w:uiPriority="64" w:unhideWhenUsed="0"/>
-    <w:lsdException w:name="Light Shading Accent 5" w:semiHidden="0" w:uiPriority="65" w:unhideWhenUsed="0"/>
-    <w:lsdException w:name="Light List Accent 5" w:semiHidden="0" w:uiPriority="66" w:unhideWhenUsed="0"/>
-    <w:lsdException w:name="Light Grid Accent 5" w:semiHidden="0" w:uiPriority="67" w:unhideWhenUsed="0"/>
-    <w:lsdException w:name="Medium Shading 1 Accent 5" w:semiHidden="0" w:uiPriority="68" w:unhideWhenUsed="0"/>
-    <w:lsdException w:name="Medium Shading 2 Accent 5" w:semiHidden="0" w:uiPriority="69" w:unhideWhenUsed="0"/>
-    <w:lsdException w:name="Medium List 1 Accent 5" w:semiHidden="0" w:uiPriority="70" w:unhideWhenUsed="0"/>
-    <w:lsdException w:name="Medium List 2 Accent 5" w:semiHidden="0" w:uiPriority="71" w:unhideWhenUsed="0"/>
-    <w:lsdException w:name="Medium Grid 1 Accent 5" w:semiHidden="0" w:uiPriority="72" w:unhideWhenUsed="0"/>
-    <w:lsdException w:name="Medium Grid 2 Accent 5" w:semiHidden="0" w:uiPriority="73" w:unhideWhenUsed="0"/>
-    <w:lsdException w:name="Medium Grid 3 Accent 5" w:semiHidden="0" w:uiPriority="60" w:unhideWhenUsed="0"/>
-    <w:lsdException w:name="Dark List Accent 5" w:semiHidden="0" w:uiPriority="61" w:unhideWhenUsed="0"/>
-    <w:lsdException w:name="Colorful Shading Accent 5" w:semiHidden="0" w:uiPriority="62" w:unhideWhenUsed="0"/>
-    <w:lsdException w:name="Colorful List Accent 5" w:semiHidden="0" w:uiPriority="63" w:unhideWhenUsed="0"/>
-    <w:lsdException w:name="Colorful Grid Accent 5" w:semiHidden="0" w:uiPriority="64" w:unhideWhenUsed="0"/>
-    <w:lsdException w:name="Light Shading Accent 6" w:semiHidden="0" w:uiPriority="65" w:unhideWhenUsed="0"/>
-    <w:lsdException w:name="Light List Accent 6" w:semiHidden="0" w:uiPriority="66" w:unhideWhenUsed="0"/>
-    <w:lsdException w:name="Light Grid Accent 6" w:semiHidden="0" w:uiPriority="67" w:unhideWhenUsed="0"/>
-    <w:lsdException w:name="Medium Shading 1 Accent 6" w:semiHidden="0" w:uiPriority="68" w:unhideWhenUsed="0"/>
-    <w:lsdException w:name="Medium Shading 2 Accent 6" w:semiHidden="0" w:uiPriority="69" w:unhideWhenUsed="0"/>
-    <w:lsdException w:name="Medium List 1 Accent 6" w:semiHidden="0" w:uiPriority="70" w:unhideWhenUsed="0"/>
-    <w:lsdException w:name="Medium List 2 Accent 6" w:semiHidden="0" w:uiPriority="71" w:unhideWhenUsed="0"/>
-    <w:lsdException w:name="Medium Grid 1 Accent 6" w:semiHidden="0" w:uiPriority="72" w:unhideWhenUsed="0"/>
-    <w:lsdException w:name="Medium Grid 2 Accent 6" w:semiHidden="0" w:uiPriority="73" w:unhideWhenUsed="0"/>
-    <w:lsdException w:name="Medium Grid 3 Accent 6" w:semiHidden="0" w:uiPriority="60" w:unhideWhenUsed="0"/>
-    <w:lsdException w:name="Dark List Accent 6" w:semiHidden="0" w:uiPriority="61" w:unhideWhenUsed="0"/>
-    <w:lsdException w:name="Colorful Shading Accent 6" w:semiHidden="0" w:uiPriority="62" w:unhideWhenUsed="0"/>
-    <w:lsdException w:name="Colorful List Accent 6" w:semiHidden="0" w:uiPriority="63" w:unhideWhenUsed="0"/>
-    <w:lsdException w:name="Colorful Grid Accent 6" w:semiHidden="0" w:uiPriority="64" w:unhideWhenUsed="0"/>
-    <w:lsdException w:name="Subtle Emphasis" w:semiHidden="0" w:uiPriority="65" w:unhideWhenUsed="0" w:qFormat="1"/>
-    <w:lsdException w:name="Intense Emphasis" w:semiHidden="0" w:uiPriority="66" w:unhideWhenUsed="0" w:qFormat="1"/>
-    <w:lsdException w:name="Subtle Reference" w:semiHidden="0" w:uiPriority="67" w:unhideWhenUsed="0" w:qFormat="1"/>
-    <w:lsdException w:name="Intense Reference" w:semiHidden="0" w:uiPriority="68" w:unhideWhenUsed="0" w:qFormat="1"/>
-    <w:lsdException w:name="Book Title" w:semiHidden="0" w:uiPriority="69" w:unhideWhenUsed="0" w:qFormat="1"/>
-    <w:lsdException w:name="Bibliography" w:uiPriority="70"/>
-    <w:lsdException w:name="TOC Heading" w:uiPriority="71" w:qFormat="1"/>
+  <w:latentStyles w:defLockedState="0" w:defUIPriority="99" w:defSemiHidden="0" w:defUnhideWhenUsed="0" w:defQFormat="0" w:count="371">
+    <w:lsdException w:name="Normal" w:uiPriority="0" w:qFormat="1"/>
+    <w:lsdException w:name="heading 1" w:uiPriority="9" w:qFormat="1"/>
+    <w:lsdException w:name="heading 2" w:semiHidden="1" w:uiPriority="9" w:unhideWhenUsed="1" w:qFormat="1"/>
+    <w:lsdException w:name="heading 3" w:semiHidden="1" w:uiPriority="9" w:unhideWhenUsed="1" w:qFormat="1"/>
+    <w:lsdException w:name="heading 4" w:semiHidden="1" w:uiPriority="9" w:unhideWhenUsed="1" w:qFormat="1"/>
+    <w:lsdException w:name="heading 5" w:semiHidden="1" w:uiPriority="9" w:unhideWhenUsed="1" w:qFormat="1"/>
+    <w:lsdException w:name="heading 6" w:semiHidden="1" w:uiPriority="9" w:unhideWhenUsed="1" w:qFormat="1"/>
+    <w:lsdException w:name="heading 7" w:semiHidden="1" w:uiPriority="9" w:unhideWhenUsed="1" w:qFormat="1"/>
+    <w:lsdException w:name="heading 8" w:semiHidden="1" w:uiPriority="9" w:unhideWhenUsed="1" w:qFormat="1"/>
+    <w:lsdException w:name="heading 9" w:semiHidden="1" w:uiPriority="9" w:unhideWhenUsed="1" w:qFormat="1"/>
+    <w:lsdException w:name="index 1" w:semiHidden="1" w:unhideWhenUsed="1"/>
+    <w:lsdException w:name="index 2" w:semiHidden="1" w:unhideWhenUsed="1"/>
+    <w:lsdException w:name="index 3" w:semiHidden="1" w:unhideWhenUsed="1"/>
+    <w:lsdException w:name="index 4" w:semiHidden="1" w:unhideWhenUsed="1"/>
+    <w:lsdException w:name="index 5" w:semiHidden="1" w:unhideWhenUsed="1"/>
+    <w:lsdException w:name="index 6" w:semiHidden="1" w:unhideWhenUsed="1"/>
+    <w:lsdException w:name="index 7" w:semiHidden="1" w:unhideWhenUsed="1"/>
+    <w:lsdException w:name="index 8" w:semiHidden="1" w:unhideWhenUsed="1"/>
+    <w:lsdException w:name="index 9" w:semiHidden="1" w:unhideWhenUsed="1"/>
+    <w:lsdException w:name="toc 1" w:semiHidden="1" w:uiPriority="39" w:unhideWhenUsed="1"/>
+    <w:lsdException w:name="toc 2" w:semiHidden="1" w:uiPriority="39" w:unhideWhenUsed="1"/>
+    <w:lsdException w:name="toc 3" w:semiHidden="1" w:uiPriority="39" w:unhideWhenUsed="1"/>
+    <w:lsdException w:name="toc 4" w:semiHidden="1" w:uiPriority="39" w:unhideWhenUsed="1"/>
+    <w:lsdException w:name="toc 5" w:semiHidden="1" w:uiPriority="39" w:unhideWhenUsed="1"/>
+    <w:lsdException w:name="toc 6" w:semiHidden="1" w:uiPriority="39" w:unhideWhenUsed="1"/>
+    <w:lsdException w:name="toc 7" w:semiHidden="1" w:uiPriority="39" w:unhideWhenUsed="1"/>
+    <w:lsdException w:name="toc 8" w:semiHidden="1" w:uiPriority="39" w:unhideWhenUsed="1"/>
+    <w:lsdException w:name="toc 9" w:semiHidden="1" w:uiPriority="39" w:unhideWhenUsed="1"/>
+    <w:lsdException w:name="Normal Indent" w:semiHidden="1" w:unhideWhenUsed="1"/>
+    <w:lsdException w:name="footnote text" w:semiHidden="1" w:unhideWhenUsed="1"/>
+    <w:lsdException w:name="annotation text" w:semiHidden="1" w:unhideWhenUsed="1"/>
+    <w:lsdException w:name="header" w:semiHidden="1" w:unhideWhenUsed="1"/>
+    <w:lsdException w:name="footer" w:semiHidden="1" w:unhideWhenUsed="1"/>
+    <w:lsdException w:name="index heading" w:semiHidden="1" w:unhideWhenUsed="1"/>
+    <w:lsdException w:name="caption" w:semiHidden="1" w:uiPriority="35" w:unhideWhenUsed="1" w:qFormat="1"/>
+    <w:lsdException w:name="table of figures" w:semiHidden="1" w:unhideWhenUsed="1"/>
+    <w:lsdException w:name="envelope address" w:semiHidden="1" w:unhideWhenUsed="1"/>
+    <w:lsdException w:name="envelope return" w:semiHidden="1" w:unhideWhenUsed="1"/>
+    <w:lsdException w:name="footnote reference" w:semiHidden="1" w:unhideWhenUsed="1"/>
+    <w:lsdException w:name="annotation reference" w:semiHidden="1" w:unhideWhenUsed="1"/>
+    <w:lsdException w:name="line number" w:semiHidden="1" w:unhideWhenUsed="1"/>
+    <w:lsdException w:name="page number" w:semiHidden="1" w:unhideWhenUsed="1"/>
+    <w:lsdException w:name="endnote reference" w:semiHidden="1" w:unhideWhenUsed="1"/>
+    <w:lsdException w:name="endnote text" w:semiHidden="1" w:unhideWhenUsed="1"/>
+    <w:lsdException w:name="table of authorities" w:semiHidden="1" w:unhideWhenUsed="1"/>
+    <w:lsdException w:name="macro" w:semiHidden="1" w:unhideWhenUsed="1"/>
+    <w:lsdException w:name="toa heading" w:semiHidden="1" w:unhideWhenUsed="1"/>
+    <w:lsdException w:name="List" w:semiHidden="1" w:unhideWhenUsed="1"/>
+    <w:lsdException w:name="List Bullet" w:semiHidden="1" w:unhideWhenUsed="1"/>
+    <w:lsdException w:name="List Number" w:semiHidden="1" w:unhideWhenUsed="1"/>
+    <w:lsdException w:name="List 2" w:semiHidden="1" w:unhideWhenUsed="1"/>
+    <w:lsdException w:name="List 3" w:semiHidden="1" w:unhideWhenUsed="1"/>
+    <w:lsdException w:name="List 4" w:semiHidden="1" w:unhideWhenUsed="1"/>
+    <w:lsdException w:name="List 5" w:semiHidden="1" w:unhideWhenUsed="1"/>
+    <w:lsdException w:name="List Bullet 2" w:semiHidden="1" w:unhideWhenUsed="1"/>
+    <w:lsdException w:name="List Bullet 3" w:semiHidden="1" w:unhideWhenUsed="1"/>
+    <w:lsdException w:name="List Bullet 4" w:semiHidden="1" w:unhideWhenUsed="1"/>
+    <w:lsdException w:name="List Bullet 5" w:semiHidden="1" w:unhideWhenUsed="1"/>
+    <w:lsdException w:name="List Number 2" w:semiHidden="1" w:unhideWhenUsed="1"/>
+    <w:lsdException w:name="List Number 3" w:semiHidden="1" w:unhideWhenUsed="1"/>
+    <w:lsdException w:name="List Number 4" w:semiHidden="1" w:unhideWhenUsed="1"/>
+    <w:lsdException w:name="List Number 5" w:semiHidden="1" w:unhideWhenUsed="1"/>
+    <w:lsdException w:name="Title" w:uiPriority="10" w:qFormat="1"/>
+    <w:lsdException w:name="Closing" w:semiHidden="1" w:unhideWhenUsed="1"/>
+    <w:lsdException w:name="Signature" w:semiHidden="1" w:unhideWhenUsed="1"/>
+    <w:lsdException w:name="Default Paragraph Font" w:semiHidden="1" w:uiPriority="1" w:unhideWhenUsed="1"/>
+    <w:lsdException w:name="Body Text" w:semiHidden="1" w:unhideWhenUsed="1"/>
+    <w:lsdException w:name="Body Text Indent" w:semiHidden="1" w:unhideWhenUsed="1"/>
+    <w:lsdException w:name="List Continue" w:semiHidden="1" w:unhideWhenUsed="1"/>
+    <w:lsdException w:name="List Continue 2" w:semiHidden="1" w:unhideWhenUsed="1"/>
+    <w:lsdException w:name="List Continue 3" w:semiHidden="1" w:unhideWhenUsed="1"/>
+    <w:lsdException w:name="List Continue 4" w:semiHidden="1" w:unhideWhenUsed="1"/>
+    <w:lsdException w:name="List Continue 5" w:semiHidden="1" w:unhideWhenUsed="1"/>
+    <w:lsdException w:name="Message Header" w:semiHidden="1" w:unhideWhenUsed="1"/>
+    <w:lsdException w:name="Subtitle" w:uiPriority="11" w:qFormat="1"/>
+    <w:lsdException w:name="Salutation" w:semiHidden="1" w:unhideWhenUsed="1"/>
+    <w:lsdException w:name="Date" w:semiHidden="1" w:unhideWhenUsed="1"/>
+    <w:lsdException w:name="Body Text First Indent" w:semiHidden="1" w:unhideWhenUsed="1"/>
+    <w:lsdException w:name="Body Text First Indent 2" w:semiHidden="1" w:unhideWhenUsed="1"/>
+    <w:lsdException w:name="Note Heading" w:semiHidden="1" w:unhideWhenUsed="1"/>
+    <w:lsdException w:name="Body Text 2" w:semiHidden="1" w:unhideWhenUsed="1"/>
+    <w:lsdException w:name="Body Text 3" w:semiHidden="1" w:unhideWhenUsed="1"/>
+    <w:lsdException w:name="Body Text Indent 2" w:semiHidden="1" w:unhideWhenUsed="1"/>
+    <w:lsdException w:name="Body Text Indent 3" w:semiHidden="1" w:unhideWhenUsed="1"/>
+    <w:lsdException w:name="Block Text" w:semiHidden="1" w:unhideWhenUsed="1"/>
+    <w:lsdException w:name="Hyperlink" w:semiHidden="1" w:unhideWhenUsed="1"/>
+    <w:lsdException w:name="FollowedHyperlink" w:semiHidden="1" w:unhideWhenUsed="1"/>
+    <w:lsdException w:name="Strong" w:uiPriority="22" w:qFormat="1"/>
+    <w:lsdException w:name="Emphasis" w:uiPriority="20" w:qFormat="1"/>
+    <w:lsdException w:name="Document Map" w:semiHidden="1" w:unhideWhenUsed="1"/>
+    <w:lsdException w:name="Plain Text" w:semiHidden="1" w:unhideWhenUsed="1"/>
+    <w:lsdException w:name="E-mail Signature" w:semiHidden="1" w:unhideWhenUsed="1"/>
+    <w:lsdException w:name="HTML Top of Form" w:semiHidden="1" w:unhideWhenUsed="1"/>
+    <w:lsdException w:name="HTML Bottom of Form" w:semiHidden="1" w:unhideWhenUsed="1"/>
+    <w:lsdException w:name="Normal (Web)" w:semiHidden="1" w:unhideWhenUsed="1"/>
+    <w:lsdException w:name="HTML Acronym" w:semiHidden="1" w:unhideWhenUsed="1"/>
+    <w:lsdException w:name="HTML Address" w:semiHidden="1" w:unhideWhenUsed="1"/>
+    <w:lsdException w:name="HTML Cite" w:semiHidden="1" w:unhideWhenUsed="1"/>
+    <w:lsdException w:name="HTML Code" w:semiHidden="1" w:unhideWhenUsed="1"/>
+    <w:lsdException w:name="HTML Definition" w:semiHidden="1" w:unhideWhenUsed="1"/>
+    <w:lsdException w:name="HTML Keyboard" w:semiHidden="1" w:unhideWhenUsed="1"/>
+    <w:lsdException w:name="HTML Preformatted" w:semiHidden="1" w:unhideWhenUsed="1"/>
+    <w:lsdException w:name="HTML Sample" w:semiHidden="1" w:unhideWhenUsed="1"/>
+    <w:lsdException w:name="HTML Typewriter" w:semiHidden="1" w:unhideWhenUsed="1"/>
+    <w:lsdException w:name="HTML Variable" w:semiHidden="1" w:unhideWhenUsed="1"/>
+    <w:lsdException w:name="Normal Table" w:semiHidden="1" w:unhideWhenUsed="1"/>
+    <w:lsdException w:name="annotation subject" w:semiHidden="1" w:unhideWhenUsed="1"/>
+    <w:lsdException w:name="No List" w:semiHidden="1" w:unhideWhenUsed="1"/>
+    <w:lsdException w:name="Outline List 1" w:semiHidden="1" w:unhideWhenUsed="1"/>
+    <w:lsdException w:name="Outline List 2" w:semiHidden="1" w:unhideWhenUsed="1"/>
+    <w:lsdException w:name="Outline List 3" w:semiHidden="1" w:unhideWhenUsed="1"/>
+    <w:lsdException w:name="Table Simple 1" w:semiHidden="1" w:unhideWhenUsed="1"/>
+    <w:lsdException w:name="Table Simple 2" w:semiHidden="1" w:unhideWhenUsed="1"/>
+    <w:lsdException w:name="Table Simple 3" w:semiHidden="1" w:unhideWhenUsed="1"/>
+    <w:lsdException w:name="Table Classic 1" w:semiHidden="1" w:unhideWhenUsed="1"/>
+    <w:lsdException w:name="Table Classic 2" w:semiHidden="1" w:unhideWhenUsed="1"/>
+    <w:lsdException w:name="Table Classic 3" w:semiHidden="1" w:unhideWhenUsed="1"/>
+    <w:lsdException w:name="Table Classic 4" w:semiHidden="1" w:unhideWhenUsed="1"/>
+    <w:lsdException w:name="Table Colorful 1" w:semiHidden="1" w:unhideWhenUsed="1"/>
+    <w:lsdException w:name="Table Colorful 2" w:semiHidden="1" w:unhideWhenUsed="1"/>
+    <w:lsdException w:name="Table Colorful 3" w:semiHidden="1" w:unhideWhenUsed="1"/>
+    <w:lsdException w:name="Table Columns 1" w:semiHidden="1" w:unhideWhenUsed="1"/>
+    <w:lsdException w:name="Table Columns 2" w:semiHidden="1" w:unhideWhenUsed="1"/>
+    <w:lsdException w:name="Table Columns 3" w:semiHidden="1" w:unhideWhenUsed="1"/>
+    <w:lsdException w:name="Table Columns 4" w:semiHidden="1" w:unhideWhenUsed="1"/>
+    <w:lsdException w:name="Table Columns 5" w:semiHidden="1" w:unhideWhenUsed="1"/>
+    <w:lsdException w:name="Table Grid 1" w:semiHidden="1" w:unhideWhenUsed="1"/>
+    <w:lsdException w:name="Table Grid 2" w:semiHidden="1" w:unhideWhenUsed="1"/>
+    <w:lsdException w:name="Table Grid 3" w:semiHidden="1" w:unhideWhenUsed="1"/>
+    <w:lsdException w:name="Table Grid 4" w:semiHidden="1" w:unhideWhenUsed="1"/>
+    <w:lsdException w:name="Table Grid 5" w:semiHidden="1" w:unhideWhenUsed="1"/>
+    <w:lsdException w:name="Table Grid 6" w:semiHidden="1" w:unhideWhenUsed="1"/>
+    <w:lsdException w:name="Table Grid 7" w:semiHidden="1" w:unhideWhenUsed="1"/>
+    <w:lsdException w:name="Table Grid 8" w:semiHidden="1" w:unhideWhenUsed="1"/>
+    <w:lsdException w:name="Table List 1" w:semiHidden="1" w:unhideWhenUsed="1"/>
+    <w:lsdException w:name="Table List 2" w:semiHidden="1" w:unhideWhenUsed="1"/>
+    <w:lsdException w:name="Table List 3" w:semiHidden="1" w:unhideWhenUsed="1"/>
+    <w:lsdException w:name="Table List 4" w:semiHidden="1" w:unhideWhenUsed="1"/>
+    <w:lsdException w:name="Table List 5" w:semiHidden="1" w:unhideWhenUsed="1"/>
+    <w:lsdException w:name="Table List 6" w:semiHidden="1" w:unhideWhenUsed="1"/>
+    <w:lsdException w:name="Table List 7" w:semiHidden="1" w:unhideWhenUsed="1"/>
+    <w:lsdException w:name="Table List 8" w:semiHidden="1" w:unhideWhenUsed="1"/>
+    <w:lsdException w:name="Table 3D effects 1" w:semiHidden="1" w:unhideWhenUsed="1"/>
+    <w:lsdException w:name="Table 3D effects 2" w:semiHidden="1" w:unhideWhenUsed="1"/>
+    <w:lsdException w:name="Table 3D effects 3" w:semiHidden="1" w:unhideWhenUsed="1"/>
+    <w:lsdException w:name="Table Contemporary" w:semiHidden="1" w:unhideWhenUsed="1"/>
+    <w:lsdException w:name="Table Elegant" w:semiHidden="1" w:unhideWhenUsed="1"/>
+    <w:lsdException w:name="Table Professional" w:semiHidden="1" w:unhideWhenUsed="1"/>
+    <w:lsdException w:name="Table Subtle 1" w:semiHidden="1" w:unhideWhenUsed="1"/>
+    <w:lsdException w:name="Table Subtle 2" w:semiHidden="1" w:unhideWhenUsed="1"/>
+    <w:lsdException w:name="Table Web 1" w:semiHidden="1" w:unhideWhenUsed="1"/>
+    <w:lsdException w:name="Table Web 2" w:semiHidden="1" w:unhideWhenUsed="1"/>
+    <w:lsdException w:name="Table Web 3" w:semiHidden="1" w:unhideWhenUsed="1"/>
+    <w:lsdException w:name="Balloon Text" w:semiHidden="1" w:unhideWhenUsed="1"/>
+    <w:lsdException w:name="Table Grid" w:uiPriority="59"/>
+    <w:lsdException w:name="Table Theme" w:semiHidden="1" w:unhideWhenUsed="1"/>
+    <w:lsdException w:name="Placeholder Text" w:semiHidden="1" w:unhideWhenUsed="1"/>
+    <w:lsdException w:name="No Spacing" w:qFormat="1"/>
+    <w:lsdException w:name="Light Shading"/>
+    <w:lsdException w:name="Light List"/>
+    <w:lsdException w:name="Light Grid"/>
+    <w:lsdException w:name="Medium Shading 1"/>
+    <w:lsdException w:name="Medium Shading 2"/>
+    <w:lsdException w:name="Medium List 1"/>
+    <w:lsdException w:name="Medium List 2"/>
+    <w:lsdException w:name="Medium Grid 1"/>
+    <w:lsdException w:name="Medium Grid 2" w:uiPriority="1" w:qFormat="1"/>
+    <w:lsdException w:name="Medium Grid 3" w:uiPriority="60"/>
+    <w:lsdException w:name="Dark List" w:uiPriority="61"/>
+    <w:lsdException w:name="Colorful Shading" w:uiPriority="62"/>
+    <w:lsdException w:name="Colorful List" w:uiPriority="63"/>
+    <w:lsdException w:name="Colorful Grid" w:uiPriority="64"/>
+    <w:lsdException w:name="Light Shading Accent 1" w:uiPriority="65"/>
+    <w:lsdException w:name="Light List Accent 1" w:uiPriority="66"/>
+    <w:lsdException w:name="Light Grid Accent 1" w:uiPriority="67"/>
+    <w:lsdException w:name="Medium Shading 1 Accent 1" w:uiPriority="68"/>
+    <w:lsdException w:name="Medium Shading 2 Accent 1" w:uiPriority="69"/>
+    <w:lsdException w:name="Medium List 1 Accent 1" w:uiPriority="70"/>
+    <w:lsdException w:name="Revision" w:semiHidden="1" w:uiPriority="71"/>
+    <w:lsdException w:name="List Paragraph" w:uiPriority="72" w:qFormat="1"/>
+    <w:lsdException w:name="Quote" w:uiPriority="73" w:qFormat="1"/>
+    <w:lsdException w:name="Intense Quote" w:uiPriority="60" w:qFormat="1"/>
+    <w:lsdException w:name="Medium List 2 Accent 1" w:uiPriority="61"/>
+    <w:lsdException w:name="Medium Grid 1 Accent 1" w:uiPriority="62"/>
+    <w:lsdException w:name="Medium Grid 2 Accent 1" w:uiPriority="63"/>
+    <w:lsdException w:name="Medium Grid 3 Accent 1" w:uiPriority="64"/>
+    <w:lsdException w:name="Dark List Accent 1" w:uiPriority="65"/>
+    <w:lsdException w:name="Colorful Shading Accent 1"/>
+    <w:lsdException w:name="Colorful List Accent 1" w:uiPriority="34" w:qFormat="1"/>
+    <w:lsdException w:name="Colorful Grid Accent 1" w:uiPriority="29" w:qFormat="1"/>
+    <w:lsdException w:name="Light Shading Accent 2" w:uiPriority="30" w:qFormat="1"/>
+    <w:lsdException w:name="Light List Accent 2" w:uiPriority="66"/>
+    <w:lsdException w:name="Light Grid Accent 2" w:uiPriority="67"/>
+    <w:lsdException w:name="Medium Shading 1 Accent 2" w:uiPriority="68"/>
+    <w:lsdException w:name="Medium Shading 2 Accent 2" w:uiPriority="69"/>
+    <w:lsdException w:name="Medium List 1 Accent 2" w:uiPriority="70"/>
+    <w:lsdException w:name="Medium List 2 Accent 2" w:uiPriority="71"/>
+    <w:lsdException w:name="Medium Grid 1 Accent 2" w:uiPriority="72"/>
+    <w:lsdException w:name="Medium Grid 2 Accent 2" w:uiPriority="73"/>
+    <w:lsdException w:name="Medium Grid 3 Accent 2" w:uiPriority="60"/>
+    <w:lsdException w:name="Dark List Accent 2" w:uiPriority="61"/>
+    <w:lsdException w:name="Colorful Shading Accent 2" w:uiPriority="62"/>
+    <w:lsdException w:name="Colorful List Accent 2" w:uiPriority="63"/>
+    <w:lsdException w:name="Colorful Grid Accent 2" w:uiPriority="64"/>
+    <w:lsdException w:name="Light Shading Accent 3" w:uiPriority="65"/>
+    <w:lsdException w:name="Light List Accent 3" w:uiPriority="66"/>
+    <w:lsdException w:name="Light Grid Accent 3" w:uiPriority="67"/>
+    <w:lsdException w:name="Medium Shading 1 Accent 3" w:uiPriority="68"/>
+    <w:lsdException w:name="Medium Shading 2 Accent 3" w:uiPriority="69"/>
+    <w:lsdException w:name="Medium List 1 Accent 3" w:uiPriority="70"/>
+    <w:lsdException w:name="Medium List 2 Accent 3" w:uiPriority="71"/>
+    <w:lsdException w:name="Medium Grid 1 Accent 3" w:uiPriority="72"/>
+    <w:lsdException w:name="Medium Grid 2 Accent 3" w:uiPriority="73"/>
+    <w:lsdException w:name="Medium Grid 3 Accent 3" w:uiPriority="60"/>
+    <w:lsdException w:name="Dark List Accent 3" w:uiPriority="61"/>
+    <w:lsdException w:name="Colorful Shading Accent 3" w:uiPriority="62"/>
+    <w:lsdException w:name="Colorful List Accent 3" w:uiPriority="63"/>
+    <w:lsdException w:name="Colorful Grid Accent 3" w:uiPriority="64"/>
+    <w:lsdException w:name="Light Shading Accent 4" w:uiPriority="65"/>
+    <w:lsdException w:name="Light List Accent 4" w:uiPriority="66"/>
+    <w:lsdException w:name="Light Grid Accent 4" w:uiPriority="67"/>
+    <w:lsdException w:name="Medium Shading 1 Accent 4" w:uiPriority="68"/>
+    <w:lsdException w:name="Medium Shading 2 Accent 4" w:uiPriority="69"/>
+    <w:lsdException w:name="Medium List 1 Accent 4" w:uiPriority="70"/>
+    <w:lsdException w:name="Medium List 2 Accent 4" w:uiPriority="71"/>
+    <w:lsdException w:name="Medium Grid 1 Accent 4" w:uiPriority="72"/>
+    <w:lsdException w:name="Medium Grid 2 Accent 4" w:uiPriority="73"/>
+    <w:lsdException w:name="Medium Grid 3 Accent 4" w:uiPriority="60"/>
+    <w:lsdException w:name="Dark List Accent 4" w:uiPriority="61"/>
+    <w:lsdException w:name="Colorful Shading Accent 4" w:uiPriority="62"/>
+    <w:lsdException w:name="Colorful List Accent 4" w:uiPriority="63"/>
+    <w:lsdException w:name="Colorful Grid Accent 4" w:uiPriority="64"/>
+    <w:lsdException w:name="Light Shading Accent 5" w:uiPriority="65"/>
+    <w:lsdException w:name="Light List Accent 5" w:uiPriority="66"/>
+    <w:lsdException w:name="Light Grid Accent 5" w:uiPriority="67"/>
+    <w:lsdException w:name="Medium Shading 1 Accent 5" w:uiPriority="68"/>
+    <w:lsdException w:name="Medium Shading 2 Accent 5" w:uiPriority="69"/>
+    <w:lsdException w:name="Medium List 1 Accent 5" w:uiPriority="70"/>
+    <w:lsdException w:name="Medium List 2 Accent 5" w:uiPriority="71"/>
+    <w:lsdException w:name="Medium Grid 1 Accent 5" w:uiPriority="72"/>
+    <w:lsdException w:name="Medium Grid 2 Accent 5" w:uiPriority="73"/>
+    <w:lsdException w:name="Medium Grid 3 Accent 5" w:uiPriority="60"/>
+    <w:lsdException w:name="Dark List Accent 5" w:uiPriority="61"/>
+    <w:lsdException w:name="Colorful Shading Accent 5" w:uiPriority="62"/>
+    <w:lsdException w:name="Colorful List Accent 5" w:uiPriority="63"/>
+    <w:lsdException w:name="Colorful Grid Accent 5" w:uiPriority="64"/>
+    <w:lsdException w:name="Light Shading Accent 6" w:uiPriority="65"/>
+    <w:lsdException w:name="Light List Accent 6" w:uiPriority="66"/>
+    <w:lsdException w:name="Light Grid Accent 6" w:uiPriority="67"/>
+    <w:lsdException w:name="Medium Shading 1 Accent 6" w:uiPriority="68"/>
+    <w:lsdException w:name="Medium Shading 2 Accent 6" w:uiPriority="69"/>
+    <w:lsdException w:name="Medium List 1 Accent 6" w:uiPriority="70"/>
+    <w:lsdException w:name="Medium List 2 Accent 6" w:uiPriority="71"/>
+    <w:lsdException w:name="Medium Grid 1 Accent 6" w:uiPriority="72"/>
+    <w:lsdException w:name="Medium Grid 2 Accent 6" w:uiPriority="73"/>
+    <w:lsdException w:name="Medium Grid 3 Accent 6" w:uiPriority="60"/>
+    <w:lsdException w:name="Dark List Accent 6" w:uiPriority="61"/>
+    <w:lsdException w:name="Colorful Shading Accent 6" w:uiPriority="62"/>
+    <w:lsdException w:name="Colorful List Accent 6" w:uiPriority="63"/>
+    <w:lsdException w:name="Colorful Grid Accent 6" w:uiPriority="64"/>
+    <w:lsdException w:name="Subtle Emphasis" w:uiPriority="65" w:qFormat="1"/>
+    <w:lsdException w:name="Intense Emphasis" w:uiPriority="66" w:qFormat="1"/>
+    <w:lsdException w:name="Subtle Reference" w:uiPriority="67" w:qFormat="1"/>
+    <w:lsdException w:name="Intense Reference" w:uiPriority="68" w:qFormat="1"/>
+    <w:lsdException w:name="Book Title" w:uiPriority="69" w:qFormat="1"/>
+    <w:lsdException w:name="Bibliography" w:semiHidden="1" w:uiPriority="70" w:unhideWhenUsed="1"/>
+    <w:lsdException w:name="TOC Heading" w:semiHidden="1" w:uiPriority="71" w:unhideWhenUsed="1" w:qFormat="1"/>
+    <w:lsdException w:name="Plain Table 1" w:uiPriority="41"/>
+    <w:lsdException w:name="Plain Table 2" w:uiPriority="42"/>
+    <w:lsdException w:name="Plain Table 3" w:uiPriority="43"/>
+    <w:lsdException w:name="Plain Table 4" w:uiPriority="44"/>
+    <w:lsdException w:name="Plain Table 5" w:uiPriority="45"/>
+    <w:lsdException w:name="Grid Table Light" w:uiPriority="40"/>
+    <w:lsdException w:name="Grid Table 1 Light" w:uiPriority="46"/>
+    <w:lsdException w:name="Grid Table 2" w:uiPriority="47"/>
+    <w:lsdException w:name="Grid Table 3" w:uiPriority="48"/>
+    <w:lsdException w:name="Grid Table 4" w:uiPriority="49"/>
+    <w:lsdException w:name="Grid Table 5 Dark" w:uiPriority="50"/>
+    <w:lsdException w:name="Grid Table 6 Colorful" w:uiPriority="51"/>
+    <w:lsdException w:name="Grid Table 7 Colorful" w:uiPriority="52"/>
+    <w:lsdException w:name="Grid Table 1 Light Accent 1" w:uiPriority="46"/>
+    <w:lsdException w:name="Grid Table 2 Accent 1" w:uiPriority="47"/>
+    <w:lsdException w:name="Grid Table 3 Accent 1" w:uiPriority="48"/>
+    <w:lsdException w:name="Grid Table 4 Accent 1" w:uiPriority="49"/>
+    <w:lsdException w:name="Grid Table 5 Dark Accent 1" w:uiPriority="50"/>
+    <w:lsdException w:name="Grid Table 6 Colorful Accent 1" w:uiPriority="51"/>
+    <w:lsdException w:name="Grid Table 7 Colorful Accent 1" w:uiPriority="52"/>
+    <w:lsdException w:name="Grid Table 1 Light Accent 2" w:uiPriority="46"/>
+    <w:lsdException w:name="Grid Table 2 Accent 2" w:uiPriority="47"/>
+    <w:lsdException w:name="Grid Table 3 Accent 2" w:uiPriority="48"/>
+    <w:lsdException w:name="Grid Table 4 Accent 2" w:uiPriority="49"/>
+    <w:lsdException w:name="Grid Table 5 Dark Accent 2" w:uiPriority="50"/>
+    <w:lsdException w:name="Grid Table 6 Colorful Accent 2" w:uiPriority="51"/>
+    <w:lsdException w:name="Grid Table 7 Colorful Accent 2" w:uiPriority="52"/>
+    <w:lsdException w:name="Grid Table 1 Light Accent 3" w:uiPriority="46"/>
+    <w:lsdException w:name="Grid Table 2 Accent 3" w:uiPriority="47"/>
+    <w:lsdException w:name="Grid Table 3 Accent 3" w:uiPriority="48"/>
+    <w:lsdException w:name="Grid Table 4 Accent 3" w:uiPriority="49"/>
+    <w:lsdException w:name="Grid Table 5 Dark Accent 3" w:uiPriority="50"/>
+    <w:lsdException w:name="Grid Table 6 Colorful Accent 3" w:uiPriority="51"/>
+    <w:lsdException w:name="Grid Table 7 Colorful Accent 3" w:uiPriority="52"/>
+    <w:lsdException w:name="Grid Table 1 Light Accent 4" w:uiPriority="46"/>
+    <w:lsdException w:name="Grid Table 2 Accent 4" w:uiPriority="47"/>
+    <w:lsdException w:name="Grid Table 3 Accent 4" w:uiPriority="48"/>
+    <w:lsdException w:name="Grid Table 4 Accent 4" w:uiPriority="49"/>
+    <w:lsdException w:name="Grid Table 5 Dark Accent 4" w:uiPriority="50"/>
+    <w:lsdException w:name="Grid Table 6 Colorful Accent 4" w:uiPriority="51"/>
+    <w:lsdException w:name="Grid Table 7 Colorful Accent 4" w:uiPriority="52"/>
+    <w:lsdException w:name="Grid Table 1 Light Accent 5" w:uiPriority="46"/>
+    <w:lsdException w:name="Grid Table 2 Accent 5" w:uiPriority="47"/>
+    <w:lsdException w:name="Grid Table 3 Accent 5" w:uiPriority="48"/>
+    <w:lsdException w:name="Grid Table 4 Accent 5" w:uiPriority="49"/>
+    <w:lsdException w:name="Grid Table 5 Dark Accent 5" w:uiPriority="50"/>
+    <w:lsdException w:name="Grid Table 6 Colorful Accent 5" w:uiPriority="51"/>
+    <w:lsdException w:name="Grid Table 7 Colorful Accent 5" w:uiPriority="52"/>
+    <w:lsdException w:name="Grid Table 1 Light Accent 6" w:uiPriority="46"/>
+    <w:lsdException w:name="Grid Table 2 Accent 6" w:uiPriority="47"/>
+    <w:lsdException w:name="Grid Table 3 Accent 6" w:uiPriority="48"/>
+    <w:lsdException w:name="Grid Table 4 Accent 6" w:uiPriority="49"/>
+    <w:lsdException w:name="Grid Table 5 Dark Accent 6" w:uiPriority="50"/>
+    <w:lsdException w:name="Grid Table 6 Colorful Accent 6" w:uiPriority="51"/>
+    <w:lsdException w:name="Grid Table 7 Colorful Accent 6" w:uiPriority="52"/>
+    <w:lsdException w:name="List Table 1 Light" w:uiPriority="46"/>
+    <w:lsdException w:name="List Table 2" w:uiPriority="47"/>
+    <w:lsdException w:name="List Table 3" w:uiPriority="48"/>
+    <w:lsdException w:name="List Table 4" w:uiPriority="49"/>
+    <w:lsdException w:name="List Table 5 Dark" w:uiPriority="50"/>
+    <w:lsdException w:name="List Table 6 Colorful" w:uiPriority="51"/>
+    <w:lsdException w:name="List Table 7 Colorful" w:uiPriority="52"/>
+    <w:lsdException w:name="List Table 1 Light Accent 1" w:uiPriority="46"/>
+    <w:lsdException w:name="List Table 2 Accent 1" w:uiPriority="47"/>
+    <w:lsdException w:name="List Table 3 Accent 1" w:uiPriority="48"/>
+    <w:lsdException w:name="List Table 4 Accent 1" w:uiPriority="49"/>
+    <w:lsdException w:name="List Table 5 Dark Accent 1" w:uiPriority="50"/>
+    <w:lsdException w:name="List Table 6 Colorful Accent 1" w:uiPriority="51"/>
+    <w:lsdException w:name="List Table 7 Colorful Accent 1" w:uiPriority="52"/>
+    <w:lsdException w:name="List Table 1 Light Accent 2" w:uiPriority="46"/>
+    <w:lsdException w:name="List Table 2 Accent 2" w:uiPriority="47"/>
+    <w:lsdException w:name="List Table 3 Accent 2" w:uiPriority="48"/>
+    <w:lsdException w:name="List Table 4 Accent 2" w:uiPriority="49"/>
+    <w:lsdException w:name="List Table 5 Dark Accent 2" w:uiPriority="50"/>
+    <w:lsdException w:name="List Table 6 Colorful Accent 2" w:uiPriority="51"/>
+    <w:lsdException w:name="List Table 7 Colorful Accent 2" w:uiPriority="52"/>
+    <w:lsdException w:name="List Table 1 Light Accent 3" w:uiPriority="46"/>
+    <w:lsdException w:name="List Table 2 Accent 3" w:uiPriority="47"/>
+    <w:lsdException w:name="List Table 3 Accent 3" w:uiPriority="48"/>
+    <w:lsdException w:name="List Table 4 Accent 3" w:uiPriority="49"/>
+    <w:lsdException w:name="List Table 5 Dark Accent 3" w:uiPriority="50"/>
+    <w:lsdException w:name="List Table 6 Colorful Accent 3" w:uiPriority="51"/>
+    <w:lsdException w:name="List Table 7 Colorful Accent 3" w:uiPriority="52"/>
+    <w:lsdException w:name="List Table 1 Light Accent 4" w:uiPriority="46"/>
+    <w:lsdException w:name="List Table 2 Accent 4" w:uiPriority="47"/>
+    <w:lsdException w:name="List Table 3 Accent 4" w:uiPriority="48"/>
+    <w:lsdException w:name="List Table 4 Accent 4" w:uiPriority="49"/>
+    <w:lsdException w:name="List Table 5 Dark Accent 4" w:uiPriority="50"/>
+    <w:lsdException w:name="List Table 6 Colorful Accent 4" w:uiPriority="51"/>
+    <w:lsdException w:name="List Table 7 Colorful Accent 4" w:uiPriority="52"/>
+    <w:lsdException w:name="List Table 1 Light Accent 5" w:uiPriority="46"/>
+    <w:lsdException w:name="List Table 2 Accent 5" w:uiPriority="47"/>
+    <w:lsdException w:name="List Table 3 Accent 5" w:uiPriority="48"/>
+    <w:lsdException w:name="List Table 4 Accent 5" w:uiPriority="49"/>
+    <w:lsdException w:name="List Table 5 Dark Accent 5" w:uiPriority="50"/>
+    <w:lsdException w:name="List Table 6 Colorful Accent 5" w:uiPriority="51"/>
+    <w:lsdException w:name="List Table 7 Colorful Accent 5" w:uiPriority="52"/>
+    <w:lsdException w:name="List Table 1 Light Accent 6" w:uiPriority="46"/>
+    <w:lsdException w:name="List Table 2 Accent 6" w:uiPriority="47"/>
+    <w:lsdException w:name="List Table 3 Accent 6" w:uiPriority="48"/>
+    <w:lsdException w:name="List Table 4 Accent 6" w:uiPriority="49"/>
+    <w:lsdException w:name="List Table 5 Dark Accent 6" w:uiPriority="50"/>
+    <w:lsdException w:name="List Table 6 Colorful Accent 6" w:uiPriority="51"/>
+    <w:lsdException w:name="List Table 7 Colorful Accent 6" w:uiPriority="52"/>
   </w:latentStyles>
   <w:style w:type="paragraph" w:default="1" w:styleId="Normal">
     <w:name w:val="Normal"/>
@@ -1013,7 +1424,6 @@
     <w:uiPriority w:val="99"/>
     <w:semiHidden/>
     <w:unhideWhenUsed/>
-    <w:qFormat/>
     <w:tblPr>
       <w:tblInd w:w="0" w:type="dxa"/>
       <w:tblCellMar>

</xml_diff>